<commit_message>
addPoly bug fix... again
</commit_message>
<xml_diff>
--- a/PropertyHeatMap.docx
+++ b/PropertyHeatMap.docx
@@ -292,288 +292,8 @@
           <w:sz w:val="28"/>
           <w:szCs w:val="28"/>
         </w:rPr>
-        <w:lastRenderedPageBreak/>
         <w:t>Оглавление</w:t>
       </w:r>
-    </w:p>
-    <w:p>
-      <w:pPr>
-        <w:rPr>
-          <w:rFonts w:ascii="Times New Roman" w:hAnsi="Times New Roman" w:cs="Times New Roman"/>
-          <w:b/>
-          <w:sz w:val="28"/>
-          <w:szCs w:val="28"/>
-        </w:rPr>
-      </w:pPr>
-      <w:r>
-        <w:rPr>
-          <w:rFonts w:ascii="Times New Roman" w:hAnsi="Times New Roman" w:cs="Times New Roman"/>
-          <w:b/>
-          <w:sz w:val="28"/>
-          <w:szCs w:val="28"/>
-        </w:rPr>
-        <w:t>Введение</w:t>
-      </w:r>
-    </w:p>
-    <w:p>
-      <w:pPr>
-        <w:rPr>
-          <w:rFonts w:ascii="Times New Roman" w:hAnsi="Times New Roman" w:cs="Times New Roman"/>
-          <w:b/>
-          <w:sz w:val="28"/>
-          <w:szCs w:val="28"/>
-        </w:rPr>
-      </w:pPr>
-    </w:p>
-    <w:p>
-      <w:pPr>
-        <w:rPr>
-          <w:rFonts w:ascii="Times New Roman" w:hAnsi="Times New Roman" w:cs="Times New Roman"/>
-          <w:b/>
-          <w:sz w:val="28"/>
-          <w:szCs w:val="28"/>
-        </w:rPr>
-      </w:pPr>
-    </w:p>
-    <w:p>
-      <w:pPr>
-        <w:rPr>
-          <w:rFonts w:ascii="Times New Roman" w:hAnsi="Times New Roman" w:cs="Times New Roman"/>
-          <w:b/>
-          <w:sz w:val="28"/>
-          <w:szCs w:val="28"/>
-        </w:rPr>
-      </w:pPr>
-    </w:p>
-    <w:p>
-      <w:pPr>
-        <w:rPr>
-          <w:rFonts w:ascii="Times New Roman" w:hAnsi="Times New Roman" w:cs="Times New Roman"/>
-          <w:b/>
-          <w:sz w:val="28"/>
-          <w:szCs w:val="28"/>
-        </w:rPr>
-      </w:pPr>
-    </w:p>
-    <w:p>
-      <w:pPr>
-        <w:rPr>
-          <w:rFonts w:ascii="Times New Roman" w:hAnsi="Times New Roman" w:cs="Times New Roman"/>
-          <w:b/>
-          <w:sz w:val="28"/>
-          <w:szCs w:val="28"/>
-        </w:rPr>
-      </w:pPr>
-    </w:p>
-    <w:p>
-      <w:pPr>
-        <w:rPr>
-          <w:rFonts w:ascii="Times New Roman" w:hAnsi="Times New Roman" w:cs="Times New Roman"/>
-          <w:b/>
-          <w:sz w:val="28"/>
-          <w:szCs w:val="28"/>
-        </w:rPr>
-      </w:pPr>
-    </w:p>
-    <w:p>
-      <w:pPr>
-        <w:rPr>
-          <w:rFonts w:ascii="Times New Roman" w:hAnsi="Times New Roman" w:cs="Times New Roman"/>
-          <w:b/>
-          <w:sz w:val="28"/>
-          <w:szCs w:val="28"/>
-        </w:rPr>
-      </w:pPr>
-    </w:p>
-    <w:p>
-      <w:pPr>
-        <w:rPr>
-          <w:rFonts w:ascii="Times New Roman" w:hAnsi="Times New Roman" w:cs="Times New Roman"/>
-          <w:b/>
-          <w:sz w:val="28"/>
-          <w:szCs w:val="28"/>
-        </w:rPr>
-      </w:pPr>
-    </w:p>
-    <w:p>
-      <w:pPr>
-        <w:rPr>
-          <w:rFonts w:ascii="Times New Roman" w:hAnsi="Times New Roman" w:cs="Times New Roman"/>
-          <w:b/>
-          <w:sz w:val="28"/>
-          <w:szCs w:val="28"/>
-        </w:rPr>
-      </w:pPr>
-    </w:p>
-    <w:p>
-      <w:pPr>
-        <w:rPr>
-          <w:rFonts w:ascii="Times New Roman" w:hAnsi="Times New Roman" w:cs="Times New Roman"/>
-          <w:b/>
-          <w:sz w:val="28"/>
-          <w:szCs w:val="28"/>
-        </w:rPr>
-      </w:pPr>
-    </w:p>
-    <w:p>
-      <w:pPr>
-        <w:rPr>
-          <w:rFonts w:ascii="Times New Roman" w:hAnsi="Times New Roman" w:cs="Times New Roman"/>
-          <w:b/>
-          <w:sz w:val="28"/>
-          <w:szCs w:val="28"/>
-        </w:rPr>
-      </w:pPr>
-    </w:p>
-    <w:p>
-      <w:pPr>
-        <w:rPr>
-          <w:rFonts w:ascii="Times New Roman" w:hAnsi="Times New Roman" w:cs="Times New Roman"/>
-          <w:b/>
-          <w:sz w:val="28"/>
-          <w:szCs w:val="28"/>
-        </w:rPr>
-      </w:pPr>
-    </w:p>
-    <w:p>
-      <w:pPr>
-        <w:rPr>
-          <w:rFonts w:ascii="Times New Roman" w:hAnsi="Times New Roman" w:cs="Times New Roman"/>
-          <w:b/>
-          <w:sz w:val="28"/>
-          <w:szCs w:val="28"/>
-        </w:rPr>
-      </w:pPr>
-    </w:p>
-    <w:p>
-      <w:pPr>
-        <w:rPr>
-          <w:rFonts w:ascii="Times New Roman" w:hAnsi="Times New Roman" w:cs="Times New Roman"/>
-          <w:b/>
-          <w:sz w:val="28"/>
-          <w:szCs w:val="28"/>
-        </w:rPr>
-      </w:pPr>
-    </w:p>
-    <w:p>
-      <w:pPr>
-        <w:rPr>
-          <w:rFonts w:ascii="Times New Roman" w:hAnsi="Times New Roman" w:cs="Times New Roman"/>
-          <w:b/>
-          <w:sz w:val="28"/>
-          <w:szCs w:val="28"/>
-        </w:rPr>
-      </w:pPr>
-    </w:p>
-    <w:p>
-      <w:pPr>
-        <w:rPr>
-          <w:rFonts w:ascii="Times New Roman" w:hAnsi="Times New Roman" w:cs="Times New Roman"/>
-          <w:b/>
-          <w:sz w:val="28"/>
-          <w:szCs w:val="28"/>
-        </w:rPr>
-      </w:pPr>
-    </w:p>
-    <w:p>
-      <w:pPr>
-        <w:rPr>
-          <w:rFonts w:ascii="Times New Roman" w:hAnsi="Times New Roman" w:cs="Times New Roman"/>
-          <w:b/>
-          <w:sz w:val="28"/>
-          <w:szCs w:val="28"/>
-        </w:rPr>
-      </w:pPr>
-    </w:p>
-    <w:p>
-      <w:pPr>
-        <w:rPr>
-          <w:rFonts w:ascii="Times New Roman" w:hAnsi="Times New Roman" w:cs="Times New Roman"/>
-          <w:b/>
-          <w:sz w:val="28"/>
-          <w:szCs w:val="28"/>
-        </w:rPr>
-      </w:pPr>
-    </w:p>
-    <w:p>
-      <w:pPr>
-        <w:rPr>
-          <w:rFonts w:ascii="Times New Roman" w:hAnsi="Times New Roman" w:cs="Times New Roman"/>
-          <w:b/>
-          <w:sz w:val="28"/>
-          <w:szCs w:val="28"/>
-        </w:rPr>
-      </w:pPr>
-    </w:p>
-    <w:p>
-      <w:pPr>
-        <w:rPr>
-          <w:rFonts w:ascii="Times New Roman" w:hAnsi="Times New Roman" w:cs="Times New Roman"/>
-          <w:b/>
-          <w:sz w:val="28"/>
-          <w:szCs w:val="28"/>
-        </w:rPr>
-      </w:pPr>
-    </w:p>
-    <w:p>
-      <w:pPr>
-        <w:rPr>
-          <w:rFonts w:ascii="Times New Roman" w:hAnsi="Times New Roman" w:cs="Times New Roman"/>
-          <w:b/>
-          <w:sz w:val="28"/>
-          <w:szCs w:val="28"/>
-        </w:rPr>
-      </w:pPr>
-    </w:p>
-    <w:p>
-      <w:pPr>
-        <w:rPr>
-          <w:rFonts w:ascii="Times New Roman" w:hAnsi="Times New Roman" w:cs="Times New Roman"/>
-          <w:b/>
-          <w:sz w:val="28"/>
-          <w:szCs w:val="28"/>
-        </w:rPr>
-      </w:pPr>
-    </w:p>
-    <w:p>
-      <w:pPr>
-        <w:rPr>
-          <w:rFonts w:ascii="Times New Roman" w:hAnsi="Times New Roman" w:cs="Times New Roman"/>
-          <w:b/>
-          <w:sz w:val="28"/>
-          <w:szCs w:val="28"/>
-        </w:rPr>
-      </w:pPr>
-    </w:p>
-    <w:p>
-      <w:pPr>
-        <w:rPr>
-          <w:rFonts w:ascii="Times New Roman" w:hAnsi="Times New Roman" w:cs="Times New Roman"/>
-          <w:b/>
-          <w:sz w:val="28"/>
-          <w:szCs w:val="28"/>
-        </w:rPr>
-      </w:pPr>
-    </w:p>
-    <w:p>
-      <w:pPr>
-        <w:rPr>
-          <w:rFonts w:ascii="Times New Roman" w:hAnsi="Times New Roman" w:cs="Times New Roman"/>
-          <w:b/>
-          <w:sz w:val="28"/>
-          <w:szCs w:val="28"/>
-        </w:rPr>
-      </w:pPr>
-    </w:p>
-    <w:p>
-      <w:pPr>
-        <w:rPr>
-          <w:rFonts w:ascii="Times New Roman" w:hAnsi="Times New Roman" w:cs="Times New Roman"/>
-          <w:b/>
-          <w:sz w:val="28"/>
-          <w:szCs w:val="28"/>
-        </w:rPr>
-      </w:pPr>
     </w:p>
     <w:p>
       <w:pPr>
@@ -599,17 +319,297 @@
       <w:pPr>
         <w:rPr>
           <w:rFonts w:ascii="Times New Roman" w:hAnsi="Times New Roman" w:cs="Times New Roman"/>
-          <w:sz w:val="28"/>
-          <w:szCs w:val="28"/>
-        </w:rPr>
-      </w:pPr>
-      <w:r>
-        <w:rPr>
-          <w:rFonts w:ascii="Times New Roman" w:hAnsi="Times New Roman" w:cs="Times New Roman"/>
           <w:b/>
           <w:sz w:val="28"/>
           <w:szCs w:val="28"/>
         </w:rPr>
+      </w:pPr>
+    </w:p>
+    <w:p>
+      <w:pPr>
+        <w:rPr>
+          <w:rFonts w:ascii="Times New Roman" w:hAnsi="Times New Roman" w:cs="Times New Roman"/>
+          <w:b/>
+          <w:sz w:val="28"/>
+          <w:szCs w:val="28"/>
+        </w:rPr>
+      </w:pPr>
+    </w:p>
+    <w:p>
+      <w:pPr>
+        <w:rPr>
+          <w:rFonts w:ascii="Times New Roman" w:hAnsi="Times New Roman" w:cs="Times New Roman"/>
+          <w:b/>
+          <w:sz w:val="28"/>
+          <w:szCs w:val="28"/>
+        </w:rPr>
+      </w:pPr>
+    </w:p>
+    <w:p>
+      <w:pPr>
+        <w:rPr>
+          <w:rFonts w:ascii="Times New Roman" w:hAnsi="Times New Roman" w:cs="Times New Roman"/>
+          <w:b/>
+          <w:sz w:val="28"/>
+          <w:szCs w:val="28"/>
+        </w:rPr>
+      </w:pPr>
+    </w:p>
+    <w:p>
+      <w:pPr>
+        <w:rPr>
+          <w:rFonts w:ascii="Times New Roman" w:hAnsi="Times New Roman" w:cs="Times New Roman"/>
+          <w:b/>
+          <w:sz w:val="28"/>
+          <w:szCs w:val="28"/>
+        </w:rPr>
+      </w:pPr>
+    </w:p>
+    <w:p>
+      <w:pPr>
+        <w:rPr>
+          <w:rFonts w:ascii="Times New Roman" w:hAnsi="Times New Roman" w:cs="Times New Roman"/>
+          <w:b/>
+          <w:sz w:val="28"/>
+          <w:szCs w:val="28"/>
+        </w:rPr>
+      </w:pPr>
+    </w:p>
+    <w:p>
+      <w:pPr>
+        <w:rPr>
+          <w:rFonts w:ascii="Times New Roman" w:hAnsi="Times New Roman" w:cs="Times New Roman"/>
+          <w:b/>
+          <w:sz w:val="28"/>
+          <w:szCs w:val="28"/>
+        </w:rPr>
+      </w:pPr>
+    </w:p>
+    <w:p>
+      <w:pPr>
+        <w:rPr>
+          <w:rFonts w:ascii="Times New Roman" w:hAnsi="Times New Roman" w:cs="Times New Roman"/>
+          <w:b/>
+          <w:sz w:val="28"/>
+          <w:szCs w:val="28"/>
+        </w:rPr>
+      </w:pPr>
+    </w:p>
+    <w:p>
+      <w:pPr>
+        <w:rPr>
+          <w:rFonts w:ascii="Times New Roman" w:hAnsi="Times New Roman" w:cs="Times New Roman"/>
+          <w:b/>
+          <w:sz w:val="28"/>
+          <w:szCs w:val="28"/>
+        </w:rPr>
+      </w:pPr>
+    </w:p>
+    <w:p>
+      <w:pPr>
+        <w:rPr>
+          <w:rFonts w:ascii="Times New Roman" w:hAnsi="Times New Roman" w:cs="Times New Roman"/>
+          <w:b/>
+          <w:sz w:val="28"/>
+          <w:szCs w:val="28"/>
+        </w:rPr>
+      </w:pPr>
+    </w:p>
+    <w:p>
+      <w:pPr>
+        <w:rPr>
+          <w:rFonts w:ascii="Times New Roman" w:hAnsi="Times New Roman" w:cs="Times New Roman"/>
+          <w:b/>
+          <w:sz w:val="28"/>
+          <w:szCs w:val="28"/>
+        </w:rPr>
+      </w:pPr>
+    </w:p>
+    <w:p>
+      <w:pPr>
+        <w:rPr>
+          <w:rFonts w:ascii="Times New Roman" w:hAnsi="Times New Roman" w:cs="Times New Roman"/>
+          <w:b/>
+          <w:sz w:val="28"/>
+          <w:szCs w:val="28"/>
+        </w:rPr>
+      </w:pPr>
+    </w:p>
+    <w:p>
+      <w:pPr>
+        <w:rPr>
+          <w:rFonts w:ascii="Times New Roman" w:hAnsi="Times New Roman" w:cs="Times New Roman"/>
+          <w:b/>
+          <w:sz w:val="28"/>
+          <w:szCs w:val="28"/>
+        </w:rPr>
+      </w:pPr>
+    </w:p>
+    <w:p>
+      <w:pPr>
+        <w:rPr>
+          <w:rFonts w:ascii="Times New Roman" w:hAnsi="Times New Roman" w:cs="Times New Roman"/>
+          <w:b/>
+          <w:sz w:val="28"/>
+          <w:szCs w:val="28"/>
+        </w:rPr>
+      </w:pPr>
+    </w:p>
+    <w:p>
+      <w:pPr>
+        <w:rPr>
+          <w:rFonts w:ascii="Times New Roman" w:hAnsi="Times New Roman" w:cs="Times New Roman"/>
+          <w:b/>
+          <w:sz w:val="28"/>
+          <w:szCs w:val="28"/>
+        </w:rPr>
+      </w:pPr>
+    </w:p>
+    <w:p>
+      <w:pPr>
+        <w:rPr>
+          <w:rFonts w:ascii="Times New Roman" w:hAnsi="Times New Roman" w:cs="Times New Roman"/>
+          <w:b/>
+          <w:sz w:val="28"/>
+          <w:szCs w:val="28"/>
+        </w:rPr>
+      </w:pPr>
+    </w:p>
+    <w:p>
+      <w:pPr>
+        <w:rPr>
+          <w:rFonts w:ascii="Times New Roman" w:hAnsi="Times New Roman" w:cs="Times New Roman"/>
+          <w:b/>
+          <w:sz w:val="28"/>
+          <w:szCs w:val="28"/>
+        </w:rPr>
+      </w:pPr>
+    </w:p>
+    <w:p>
+      <w:pPr>
+        <w:rPr>
+          <w:rFonts w:ascii="Times New Roman" w:hAnsi="Times New Roman" w:cs="Times New Roman"/>
+          <w:b/>
+          <w:sz w:val="28"/>
+          <w:szCs w:val="28"/>
+        </w:rPr>
+      </w:pPr>
+    </w:p>
+    <w:p>
+      <w:pPr>
+        <w:rPr>
+          <w:rFonts w:ascii="Times New Roman" w:hAnsi="Times New Roman" w:cs="Times New Roman"/>
+          <w:b/>
+          <w:sz w:val="28"/>
+          <w:szCs w:val="28"/>
+        </w:rPr>
+      </w:pPr>
+    </w:p>
+    <w:p>
+      <w:pPr>
+        <w:rPr>
+          <w:rFonts w:ascii="Times New Roman" w:hAnsi="Times New Roman" w:cs="Times New Roman"/>
+          <w:b/>
+          <w:sz w:val="28"/>
+          <w:szCs w:val="28"/>
+        </w:rPr>
+      </w:pPr>
+    </w:p>
+    <w:p>
+      <w:pPr>
+        <w:rPr>
+          <w:rFonts w:ascii="Times New Roman" w:hAnsi="Times New Roman" w:cs="Times New Roman"/>
+          <w:b/>
+          <w:sz w:val="28"/>
+          <w:szCs w:val="28"/>
+        </w:rPr>
+      </w:pPr>
+    </w:p>
+    <w:p>
+      <w:pPr>
+        <w:rPr>
+          <w:rFonts w:ascii="Times New Roman" w:hAnsi="Times New Roman" w:cs="Times New Roman"/>
+          <w:b/>
+          <w:sz w:val="28"/>
+          <w:szCs w:val="28"/>
+        </w:rPr>
+      </w:pPr>
+    </w:p>
+    <w:p>
+      <w:pPr>
+        <w:rPr>
+          <w:rFonts w:ascii="Times New Roman" w:hAnsi="Times New Roman" w:cs="Times New Roman"/>
+          <w:b/>
+          <w:sz w:val="28"/>
+          <w:szCs w:val="28"/>
+        </w:rPr>
+      </w:pPr>
+    </w:p>
+    <w:p>
+      <w:pPr>
+        <w:rPr>
+          <w:rFonts w:ascii="Times New Roman" w:hAnsi="Times New Roman" w:cs="Times New Roman"/>
+          <w:b/>
+          <w:sz w:val="28"/>
+          <w:szCs w:val="28"/>
+        </w:rPr>
+      </w:pPr>
+    </w:p>
+    <w:p>
+      <w:pPr>
+        <w:rPr>
+          <w:rFonts w:ascii="Times New Roman" w:hAnsi="Times New Roman" w:cs="Times New Roman"/>
+          <w:b/>
+          <w:sz w:val="28"/>
+          <w:szCs w:val="28"/>
+        </w:rPr>
+      </w:pPr>
+    </w:p>
+    <w:p>
+      <w:pPr>
+        <w:rPr>
+          <w:rFonts w:ascii="Times New Roman" w:hAnsi="Times New Roman" w:cs="Times New Roman"/>
+          <w:b/>
+          <w:sz w:val="28"/>
+          <w:szCs w:val="28"/>
+        </w:rPr>
+      </w:pPr>
+    </w:p>
+    <w:p>
+      <w:pPr>
+        <w:rPr>
+          <w:rFonts w:ascii="Times New Roman" w:hAnsi="Times New Roman" w:cs="Times New Roman"/>
+          <w:b/>
+          <w:sz w:val="28"/>
+          <w:szCs w:val="28"/>
+        </w:rPr>
+      </w:pPr>
+      <w:r>
+        <w:rPr>
+          <w:rFonts w:ascii="Times New Roman" w:hAnsi="Times New Roman" w:cs="Times New Roman"/>
+          <w:b/>
+          <w:sz w:val="28"/>
+          <w:szCs w:val="28"/>
+        </w:rPr>
+        <w:t>Введение</w:t>
+      </w:r>
+    </w:p>
+    <w:p>
+      <w:pPr>
+        <w:rPr>
+          <w:rFonts w:ascii="Times New Roman" w:hAnsi="Times New Roman" w:cs="Times New Roman"/>
+          <w:sz w:val="28"/>
+          <w:szCs w:val="28"/>
+        </w:rPr>
+      </w:pPr>
+      <w:r>
+        <w:rPr>
+          <w:rFonts w:ascii="Times New Roman" w:hAnsi="Times New Roman" w:cs="Times New Roman"/>
+          <w:b/>
+          <w:sz w:val="28"/>
+          <w:szCs w:val="28"/>
+        </w:rPr>
+        <w:lastRenderedPageBreak/>
         <w:tab/>
       </w:r>
       <w:r>
@@ -1261,80 +1261,88 @@
           <w:sz w:val="28"/>
           <w:szCs w:val="28"/>
         </w:rPr>
+        <w:t>Благодаря интуитивной ассоциации красного цвета</w:t>
+      </w:r>
+      <w:r>
+        <w:rPr>
+          <w:rFonts w:ascii="Times New Roman" w:hAnsi="Times New Roman" w:cs="Times New Roman"/>
+          <w:sz w:val="28"/>
+          <w:szCs w:val="28"/>
+        </w:rPr>
+        <w:t xml:space="preserve"> как с чем-то выше норма, а синего наоборот с чем-то ниже нормы, пользователю будет легко привыкнуть к значениям цветов.</w:t>
+      </w:r>
+      <w:r>
+        <w:rPr>
+          <w:rFonts w:ascii="Times New Roman" w:hAnsi="Times New Roman" w:cs="Times New Roman"/>
+          <w:sz w:val="28"/>
+          <w:szCs w:val="28"/>
+        </w:rPr>
+        <w:t xml:space="preserve"> </w:t>
+      </w:r>
+      <w:r>
+        <w:rPr>
+          <w:rFonts w:ascii="Times New Roman" w:hAnsi="Times New Roman" w:cs="Times New Roman"/>
+          <w:sz w:val="28"/>
+          <w:szCs w:val="28"/>
+        </w:rPr>
+        <w:t xml:space="preserve">Но </w:t>
+      </w:r>
+      <w:r>
+        <w:rPr>
+          <w:rFonts w:ascii="Times New Roman" w:hAnsi="Times New Roman" w:cs="Times New Roman"/>
+          <w:sz w:val="28"/>
+          <w:szCs w:val="28"/>
+        </w:rPr>
+        <w:t>при построении</w:t>
+      </w:r>
+      <w:r>
+        <w:rPr>
+          <w:rFonts w:ascii="Times New Roman" w:hAnsi="Times New Roman" w:cs="Times New Roman"/>
+          <w:sz w:val="28"/>
+          <w:szCs w:val="28"/>
+        </w:rPr>
+        <w:t xml:space="preserve"> градиента</w:t>
+      </w:r>
+      <w:r>
+        <w:rPr>
+          <w:rFonts w:ascii="Times New Roman" w:hAnsi="Times New Roman" w:cs="Times New Roman"/>
+          <w:sz w:val="28"/>
+          <w:szCs w:val="28"/>
+        </w:rPr>
+        <w:t xml:space="preserve"> </w:t>
+      </w:r>
+      <w:r>
+        <w:rPr>
+          <w:rFonts w:ascii="Times New Roman" w:hAnsi="Times New Roman" w:cs="Times New Roman"/>
+          <w:sz w:val="28"/>
+          <w:szCs w:val="28"/>
+        </w:rPr>
+        <w:t xml:space="preserve">на всем </w:t>
+      </w:r>
+      <w:r>
+        <w:rPr>
+          <w:rFonts w:ascii="Times New Roman" w:hAnsi="Times New Roman" w:cs="Times New Roman"/>
+          <w:sz w:val="28"/>
+          <w:szCs w:val="28"/>
+        </w:rPr>
+        <w:t>диапазоне</w:t>
+      </w:r>
+      <w:r>
+        <w:rPr>
+          <w:rFonts w:ascii="Times New Roman" w:hAnsi="Times New Roman" w:cs="Times New Roman"/>
+          <w:sz w:val="28"/>
+          <w:szCs w:val="28"/>
+        </w:rPr>
+        <w:t xml:space="preserve"> цен, представленных на карте может возникнуть проблема. Она </w:t>
+      </w:r>
+      <w:r>
+        <w:rPr>
+          <w:rFonts w:ascii="Times New Roman" w:hAnsi="Times New Roman" w:cs="Times New Roman"/>
+          <w:sz w:val="28"/>
+          <w:szCs w:val="28"/>
+        </w:rPr>
         <w:lastRenderedPageBreak/>
-        <w:t>Благодаря интуитивной ассоциации красного цвета</w:t>
-      </w:r>
-      <w:r>
-        <w:rPr>
-          <w:rFonts w:ascii="Times New Roman" w:hAnsi="Times New Roman" w:cs="Times New Roman"/>
-          <w:sz w:val="28"/>
-          <w:szCs w:val="28"/>
-        </w:rPr>
-        <w:t xml:space="preserve"> как с чем-то выше норма, а синего наоборот с чем-то ниже нормы, пользователю будет легко привыкнуть к значениям цветов.</w:t>
-      </w:r>
-      <w:r>
-        <w:rPr>
-          <w:rFonts w:ascii="Times New Roman" w:hAnsi="Times New Roman" w:cs="Times New Roman"/>
-          <w:sz w:val="28"/>
-          <w:szCs w:val="28"/>
-        </w:rPr>
-        <w:t xml:space="preserve"> </w:t>
-      </w:r>
-      <w:r>
-        <w:rPr>
-          <w:rFonts w:ascii="Times New Roman" w:hAnsi="Times New Roman" w:cs="Times New Roman"/>
-          <w:sz w:val="28"/>
-          <w:szCs w:val="28"/>
-        </w:rPr>
-        <w:t xml:space="preserve">Но </w:t>
-      </w:r>
-      <w:r>
-        <w:rPr>
-          <w:rFonts w:ascii="Times New Roman" w:hAnsi="Times New Roman" w:cs="Times New Roman"/>
-          <w:sz w:val="28"/>
-          <w:szCs w:val="28"/>
-        </w:rPr>
-        <w:t>при построении</w:t>
-      </w:r>
-      <w:r>
-        <w:rPr>
-          <w:rFonts w:ascii="Times New Roman" w:hAnsi="Times New Roman" w:cs="Times New Roman"/>
-          <w:sz w:val="28"/>
-          <w:szCs w:val="28"/>
-        </w:rPr>
-        <w:t xml:space="preserve"> градиента</w:t>
-      </w:r>
-      <w:r>
-        <w:rPr>
-          <w:rFonts w:ascii="Times New Roman" w:hAnsi="Times New Roman" w:cs="Times New Roman"/>
-          <w:sz w:val="28"/>
-          <w:szCs w:val="28"/>
-        </w:rPr>
-        <w:t xml:space="preserve"> </w:t>
-      </w:r>
-      <w:r>
-        <w:rPr>
-          <w:rFonts w:ascii="Times New Roman" w:hAnsi="Times New Roman" w:cs="Times New Roman"/>
-          <w:sz w:val="28"/>
-          <w:szCs w:val="28"/>
-        </w:rPr>
-        <w:t xml:space="preserve">на всем </w:t>
-      </w:r>
-      <w:r>
-        <w:rPr>
-          <w:rFonts w:ascii="Times New Roman" w:hAnsi="Times New Roman" w:cs="Times New Roman"/>
-          <w:sz w:val="28"/>
-          <w:szCs w:val="28"/>
-        </w:rPr>
-        <w:t>диапазоне</w:t>
-      </w:r>
-      <w:r>
-        <w:rPr>
-          <w:rFonts w:ascii="Times New Roman" w:hAnsi="Times New Roman" w:cs="Times New Roman"/>
-          <w:sz w:val="28"/>
-          <w:szCs w:val="28"/>
-        </w:rPr>
-        <w:t xml:space="preserve"> цен, представленных на карте может возникнуть проблема. Она заключается в том</w:t>
+        <w:t>заключается в том</w:t>
       </w:r>
       <w:r>
         <w:rPr>
@@ -1419,7 +1427,7 @@
             <v:path o:extrusionok="f" gradientshapeok="t" o:connecttype="rect"/>
             <o:lock v:ext="edit" aspectratio="t"/>
           </v:shapetype>
-          <v:shape id="_x0000_i1025" type="#_x0000_t75" style="width:532.5pt;height:95.25pt">
+          <v:shape id="_x0000_i1025" type="#_x0000_t75" style="width:532.55pt;height:95.75pt">
             <v:imagedata r:id="rId9" o:title="gradient Problem" cropleft="1815f" cropright="2866f"/>
           </v:shape>
         </w:pict>
@@ -1733,7 +1741,6 @@
           <w:sz w:val="28"/>
           <w:szCs w:val="28"/>
         </w:rPr>
-        <w:lastRenderedPageBreak/>
         <w:t>Транспортная доступность</w:t>
       </w:r>
       <w:r>
@@ -1834,7 +1841,16 @@
           <w:sz w:val="28"/>
           <w:szCs w:val="28"/>
         </w:rPr>
-        <w:t>ся минимально возможным временем, за которо</w:t>
+        <w:t xml:space="preserve">ся минимально возможным </w:t>
+      </w:r>
+      <w:r>
+        <w:rPr>
+          <w:rFonts w:ascii="Times New Roman" w:hAnsi="Times New Roman" w:cs="Times New Roman"/>
+          <w:sz w:val="28"/>
+          <w:szCs w:val="28"/>
+        </w:rPr>
+        <w:lastRenderedPageBreak/>
+        <w:t>временем, за которо</w:t>
       </w:r>
       <w:r>
         <w:rPr>
@@ -1886,7 +1902,7 @@
           <w:szCs w:val="28"/>
         </w:rPr>
         <w:pict>
-          <v:shape id="_x0000_i1026" type="#_x0000_t75" style="width:539.25pt;height:79.5pt">
+          <v:shape id="_x0000_i1026" type="#_x0000_t75" style="width:538.65pt;height:79.45pt">
             <v:imagedata r:id="rId11" o:title="gradientRoad" cropbottom="12743f" cropleft="2420f" cropright="3932f"/>
           </v:shape>
         </w:pict>
@@ -2093,6 +2109,7 @@
           <w:ilvl w:val="0"/>
           <w:numId w:val="7"/>
         </w:numPr>
+        <w:ind w:left="499" w:hanging="357"/>
         <w:rPr>
           <w:rFonts w:ascii="Times New Roman" w:hAnsi="Times New Roman" w:cs="Times New Roman"/>
           <w:sz w:val="28"/>
@@ -2212,176 +2229,176 @@
           <w:sz w:val="28"/>
           <w:szCs w:val="28"/>
         </w:rPr>
+        <w:t xml:space="preserve">В качестве сервера для статического контента был выбран </w:t>
+      </w:r>
+      <w:r>
+        <w:rPr>
+          <w:rFonts w:ascii="Times New Roman" w:hAnsi="Times New Roman" w:cs="Times New Roman"/>
+          <w:sz w:val="28"/>
+          <w:szCs w:val="28"/>
+          <w:lang w:val="en-US"/>
+        </w:rPr>
+        <w:t>nginx</w:t>
+      </w:r>
+      <w:r>
+        <w:rPr>
+          <w:rFonts w:ascii="Times New Roman" w:hAnsi="Times New Roman" w:cs="Times New Roman"/>
+          <w:sz w:val="28"/>
+          <w:szCs w:val="28"/>
+        </w:rPr>
+        <w:t>, за свою производительность и простоту настройки.</w:t>
+      </w:r>
+    </w:p>
+    <w:p>
+      <w:pPr>
+        <w:pStyle w:val="a3"/>
+        <w:rPr>
+          <w:rFonts w:ascii="Times New Roman" w:hAnsi="Times New Roman" w:cs="Times New Roman"/>
+          <w:sz w:val="28"/>
+          <w:szCs w:val="28"/>
+        </w:rPr>
+      </w:pPr>
+      <w:r>
+        <w:rPr>
+          <w:rFonts w:ascii="Times New Roman" w:hAnsi="Times New Roman" w:cs="Times New Roman"/>
+          <w:sz w:val="28"/>
+          <w:szCs w:val="28"/>
+        </w:rPr>
+        <w:t>Сервер для динамического</w:t>
+      </w:r>
+      <w:r>
+        <w:rPr>
+          <w:rFonts w:ascii="Times New Roman" w:hAnsi="Times New Roman" w:cs="Times New Roman"/>
+          <w:sz w:val="28"/>
+          <w:szCs w:val="28"/>
+        </w:rPr>
+        <w:t xml:space="preserve"> контента</w:t>
+      </w:r>
+      <w:r>
+        <w:rPr>
+          <w:rFonts w:ascii="Times New Roman" w:hAnsi="Times New Roman" w:cs="Times New Roman"/>
+          <w:sz w:val="28"/>
+          <w:szCs w:val="28"/>
+        </w:rPr>
+        <w:t xml:space="preserve"> будет написан на </w:t>
+      </w:r>
+      <w:r>
+        <w:rPr>
+          <w:rFonts w:ascii="Times New Roman" w:hAnsi="Times New Roman" w:cs="Times New Roman"/>
+          <w:sz w:val="28"/>
+          <w:szCs w:val="28"/>
+          <w:lang w:val="en-US"/>
+        </w:rPr>
+        <w:t>java</w:t>
+      </w:r>
+      <w:r>
+        <w:rPr>
+          <w:rFonts w:ascii="Times New Roman" w:hAnsi="Times New Roman" w:cs="Times New Roman"/>
+          <w:sz w:val="28"/>
+          <w:szCs w:val="28"/>
+        </w:rPr>
+        <w:t xml:space="preserve">, так как </w:t>
+      </w:r>
+      <w:r>
+        <w:rPr>
+          <w:rFonts w:ascii="Times New Roman" w:hAnsi="Times New Roman" w:cs="Times New Roman"/>
+          <w:sz w:val="28"/>
+          <w:szCs w:val="28"/>
+          <w:lang w:val="en-US"/>
+        </w:rPr>
+        <w:t xml:space="preserve">java </w:t>
+      </w:r>
+      <w:r>
+        <w:rPr>
+          <w:rFonts w:ascii="Times New Roman" w:hAnsi="Times New Roman" w:cs="Times New Roman"/>
+          <w:sz w:val="28"/>
+          <w:szCs w:val="28"/>
+        </w:rPr>
+        <w:t>является классическим языком программирования для написания серверов.</w:t>
+      </w:r>
+      <w:r>
+        <w:rPr>
+          <w:rFonts w:ascii="Times New Roman" w:hAnsi="Times New Roman" w:cs="Times New Roman"/>
+          <w:sz w:val="28"/>
+          <w:szCs w:val="28"/>
+        </w:rPr>
+        <w:t xml:space="preserve"> Она заслужила такое звание за свою безопасность, производительность и огромное количество библиотек, созданных для неё.</w:t>
+      </w:r>
+      <w:r>
+        <w:rPr>
+          <w:rFonts w:ascii="Times New Roman" w:hAnsi="Times New Roman" w:cs="Times New Roman"/>
+          <w:sz w:val="28"/>
+          <w:szCs w:val="28"/>
+          <w:lang w:val="en-US"/>
+        </w:rPr>
+        <w:t xml:space="preserve"> </w:t>
+      </w:r>
+      <w:r>
+        <w:rPr>
+          <w:rFonts w:ascii="Times New Roman" w:hAnsi="Times New Roman" w:cs="Times New Roman"/>
+          <w:sz w:val="28"/>
+          <w:szCs w:val="28"/>
+        </w:rPr>
+        <w:t>Раздача уже готового контента</w:t>
+      </w:r>
+      <w:r>
+        <w:rPr>
+          <w:rFonts w:ascii="Times New Roman" w:hAnsi="Times New Roman" w:cs="Times New Roman"/>
+          <w:sz w:val="28"/>
+          <w:szCs w:val="28"/>
+        </w:rPr>
+        <w:t xml:space="preserve"> будет сделан</w:t>
+      </w:r>
+      <w:r>
+        <w:rPr>
+          <w:rFonts w:ascii="Times New Roman" w:hAnsi="Times New Roman" w:cs="Times New Roman"/>
+          <w:sz w:val="28"/>
+          <w:szCs w:val="28"/>
+        </w:rPr>
+        <w:t>а</w:t>
+      </w:r>
+      <w:r>
+        <w:rPr>
+          <w:rFonts w:ascii="Times New Roman" w:hAnsi="Times New Roman" w:cs="Times New Roman"/>
+          <w:sz w:val="28"/>
+          <w:szCs w:val="28"/>
+        </w:rPr>
+        <w:t xml:space="preserve"> с использованием библиотеки </w:t>
+      </w:r>
+      <w:r>
+        <w:rPr>
+          <w:rFonts w:ascii="Times New Roman" w:hAnsi="Times New Roman" w:cs="Times New Roman"/>
+          <w:sz w:val="28"/>
+          <w:szCs w:val="28"/>
+          <w:lang w:val="en-US"/>
+        </w:rPr>
+        <w:t>netty</w:t>
+      </w:r>
+      <w:r>
+        <w:rPr>
+          <w:rFonts w:ascii="Times New Roman" w:hAnsi="Times New Roman" w:cs="Times New Roman"/>
+          <w:sz w:val="28"/>
+          <w:szCs w:val="28"/>
+        </w:rPr>
+        <w:t xml:space="preserve">. </w:t>
+      </w:r>
+    </w:p>
+    <w:p>
+      <w:pPr>
+        <w:pStyle w:val="a3"/>
+        <w:rPr>
+          <w:rFonts w:ascii="Times New Roman" w:hAnsi="Times New Roman" w:cs="Times New Roman"/>
+          <w:sz w:val="28"/>
+          <w:szCs w:val="28"/>
+        </w:rPr>
+      </w:pPr>
+      <w:r>
+        <w:rPr>
+          <w:rFonts w:ascii="Times New Roman" w:hAnsi="Times New Roman" w:cs="Times New Roman"/>
+          <w:sz w:val="28"/>
+          <w:szCs w:val="28"/>
+        </w:rPr>
         <w:lastRenderedPageBreak/>
-        <w:t xml:space="preserve">В качестве сервера для статического контента был выбран </w:t>
-      </w:r>
-      <w:r>
-        <w:rPr>
-          <w:rFonts w:ascii="Times New Roman" w:hAnsi="Times New Roman" w:cs="Times New Roman"/>
-          <w:sz w:val="28"/>
-          <w:szCs w:val="28"/>
-          <w:lang w:val="en-US"/>
-        </w:rPr>
-        <w:t>nginx</w:t>
-      </w:r>
-      <w:r>
-        <w:rPr>
-          <w:rFonts w:ascii="Times New Roman" w:hAnsi="Times New Roman" w:cs="Times New Roman"/>
-          <w:sz w:val="28"/>
-          <w:szCs w:val="28"/>
-        </w:rPr>
-        <w:t>, за свою производительность и простоту настройки.</w:t>
-      </w:r>
-    </w:p>
-    <w:p>
-      <w:pPr>
-        <w:pStyle w:val="a3"/>
-        <w:rPr>
-          <w:rFonts w:ascii="Times New Roman" w:hAnsi="Times New Roman" w:cs="Times New Roman"/>
-          <w:sz w:val="28"/>
-          <w:szCs w:val="28"/>
-        </w:rPr>
-      </w:pPr>
-      <w:r>
-        <w:rPr>
-          <w:rFonts w:ascii="Times New Roman" w:hAnsi="Times New Roman" w:cs="Times New Roman"/>
-          <w:sz w:val="28"/>
-          <w:szCs w:val="28"/>
-        </w:rPr>
-        <w:t>Сервер для динамического</w:t>
-      </w:r>
-      <w:r>
-        <w:rPr>
-          <w:rFonts w:ascii="Times New Roman" w:hAnsi="Times New Roman" w:cs="Times New Roman"/>
-          <w:sz w:val="28"/>
-          <w:szCs w:val="28"/>
-        </w:rPr>
-        <w:t xml:space="preserve"> контента</w:t>
-      </w:r>
-      <w:r>
-        <w:rPr>
-          <w:rFonts w:ascii="Times New Roman" w:hAnsi="Times New Roman" w:cs="Times New Roman"/>
-          <w:sz w:val="28"/>
-          <w:szCs w:val="28"/>
-        </w:rPr>
-        <w:t xml:space="preserve"> будет написан на </w:t>
-      </w:r>
-      <w:r>
-        <w:rPr>
-          <w:rFonts w:ascii="Times New Roman" w:hAnsi="Times New Roman" w:cs="Times New Roman"/>
-          <w:sz w:val="28"/>
-          <w:szCs w:val="28"/>
-          <w:lang w:val="en-US"/>
-        </w:rPr>
-        <w:t>java</w:t>
-      </w:r>
-      <w:r>
-        <w:rPr>
-          <w:rFonts w:ascii="Times New Roman" w:hAnsi="Times New Roman" w:cs="Times New Roman"/>
-          <w:sz w:val="28"/>
-          <w:szCs w:val="28"/>
-        </w:rPr>
-        <w:t xml:space="preserve">, так как </w:t>
-      </w:r>
-      <w:r>
-        <w:rPr>
-          <w:rFonts w:ascii="Times New Roman" w:hAnsi="Times New Roman" w:cs="Times New Roman"/>
-          <w:sz w:val="28"/>
-          <w:szCs w:val="28"/>
-          <w:lang w:val="en-US"/>
-        </w:rPr>
-        <w:t xml:space="preserve">java </w:t>
-      </w:r>
-      <w:r>
-        <w:rPr>
-          <w:rFonts w:ascii="Times New Roman" w:hAnsi="Times New Roman" w:cs="Times New Roman"/>
-          <w:sz w:val="28"/>
-          <w:szCs w:val="28"/>
-        </w:rPr>
-        <w:t>является классическим языком программирования для написания серверов.</w:t>
-      </w:r>
-      <w:r>
-        <w:rPr>
-          <w:rFonts w:ascii="Times New Roman" w:hAnsi="Times New Roman" w:cs="Times New Roman"/>
-          <w:sz w:val="28"/>
-          <w:szCs w:val="28"/>
-        </w:rPr>
-        <w:t xml:space="preserve"> Она заслужила такое звание за свою безопасность, производительность и огромное количество библиотек, созданных для неё.</w:t>
-      </w:r>
-      <w:r>
-        <w:rPr>
-          <w:rFonts w:ascii="Times New Roman" w:hAnsi="Times New Roman" w:cs="Times New Roman"/>
-          <w:sz w:val="28"/>
-          <w:szCs w:val="28"/>
-          <w:lang w:val="en-US"/>
-        </w:rPr>
-        <w:t xml:space="preserve"> </w:t>
-      </w:r>
-      <w:r>
-        <w:rPr>
-          <w:rFonts w:ascii="Times New Roman" w:hAnsi="Times New Roman" w:cs="Times New Roman"/>
-          <w:sz w:val="28"/>
-          <w:szCs w:val="28"/>
-        </w:rPr>
-        <w:t>Раздача уже готового контента</w:t>
-      </w:r>
-      <w:r>
-        <w:rPr>
-          <w:rFonts w:ascii="Times New Roman" w:hAnsi="Times New Roman" w:cs="Times New Roman"/>
-          <w:sz w:val="28"/>
-          <w:szCs w:val="28"/>
-        </w:rPr>
-        <w:t xml:space="preserve"> будет сделан</w:t>
-      </w:r>
-      <w:r>
-        <w:rPr>
-          <w:rFonts w:ascii="Times New Roman" w:hAnsi="Times New Roman" w:cs="Times New Roman"/>
-          <w:sz w:val="28"/>
-          <w:szCs w:val="28"/>
-        </w:rPr>
-        <w:t>а</w:t>
-      </w:r>
-      <w:r>
-        <w:rPr>
-          <w:rFonts w:ascii="Times New Roman" w:hAnsi="Times New Roman" w:cs="Times New Roman"/>
-          <w:sz w:val="28"/>
-          <w:szCs w:val="28"/>
-        </w:rPr>
-        <w:t xml:space="preserve"> с использованием библиотеки </w:t>
-      </w:r>
-      <w:r>
-        <w:rPr>
-          <w:rFonts w:ascii="Times New Roman" w:hAnsi="Times New Roman" w:cs="Times New Roman"/>
-          <w:sz w:val="28"/>
-          <w:szCs w:val="28"/>
-          <w:lang w:val="en-US"/>
-        </w:rPr>
-        <w:t>netty</w:t>
-      </w:r>
-      <w:r>
-        <w:rPr>
-          <w:rFonts w:ascii="Times New Roman" w:hAnsi="Times New Roman" w:cs="Times New Roman"/>
-          <w:sz w:val="28"/>
-          <w:szCs w:val="28"/>
-        </w:rPr>
-        <w:t xml:space="preserve">. </w:t>
-      </w:r>
-    </w:p>
-    <w:p>
-      <w:pPr>
-        <w:pStyle w:val="a3"/>
-        <w:rPr>
-          <w:rFonts w:ascii="Times New Roman" w:hAnsi="Times New Roman" w:cs="Times New Roman"/>
-          <w:sz w:val="28"/>
-          <w:szCs w:val="28"/>
-        </w:rPr>
-      </w:pPr>
-      <w:r>
-        <w:rPr>
-          <w:rFonts w:ascii="Times New Roman" w:hAnsi="Times New Roman" w:cs="Times New Roman"/>
-          <w:sz w:val="28"/>
-          <w:szCs w:val="28"/>
-        </w:rPr>
         <w:t xml:space="preserve">Клиент же будет написан на связке </w:t>
       </w:r>
       <w:r>
@@ -2436,37 +2453,191 @@
           <w:ilvl w:val="0"/>
           <w:numId w:val="7"/>
         </w:numPr>
-        <w:rPr>
-          <w:rFonts w:ascii="Times New Roman" w:hAnsi="Times New Roman" w:cs="Times New Roman"/>
-          <w:sz w:val="28"/>
-          <w:szCs w:val="28"/>
-        </w:rPr>
-      </w:pPr>
-      <w:r>
-        <w:rPr>
-          <w:rFonts w:ascii="Times New Roman" w:hAnsi="Times New Roman" w:cs="Times New Roman"/>
-          <w:sz w:val="28"/>
-          <w:szCs w:val="28"/>
-        </w:rPr>
-        <w:t>Процесс написания:</w:t>
+        <w:ind w:left="499" w:hanging="357"/>
+        <w:rPr>
+          <w:rFonts w:ascii="Times New Roman" w:hAnsi="Times New Roman" w:cs="Times New Roman"/>
+          <w:sz w:val="28"/>
+          <w:szCs w:val="28"/>
+        </w:rPr>
+      </w:pPr>
+      <w:r>
+        <w:rPr>
+          <w:rFonts w:ascii="Times New Roman" w:hAnsi="Times New Roman" w:cs="Times New Roman"/>
+          <w:sz w:val="28"/>
+          <w:szCs w:val="28"/>
+        </w:rPr>
+        <w:t>Сервер</w:t>
+      </w:r>
+      <w:r>
+        <w:rPr>
+          <w:rFonts w:ascii="Times New Roman" w:hAnsi="Times New Roman" w:cs="Times New Roman"/>
+          <w:sz w:val="28"/>
+          <w:szCs w:val="28"/>
+        </w:rPr>
+        <w:t>:</w:t>
       </w:r>
     </w:p>
     <w:p>
       <w:pPr>
         <w:pStyle w:val="a3"/>
-        <w:rPr>
-          <w:rFonts w:ascii="Times New Roman" w:hAnsi="Times New Roman" w:cs="Times New Roman"/>
-          <w:sz w:val="28"/>
-          <w:szCs w:val="28"/>
-        </w:rPr>
-      </w:pPr>
-      <w:r>
-        <w:rPr>
-          <w:rFonts w:ascii="Times New Roman" w:hAnsi="Times New Roman" w:cs="Times New Roman"/>
-          <w:sz w:val="28"/>
-          <w:szCs w:val="28"/>
-        </w:rPr>
-        <w:t xml:space="preserve">Я начал с поиска источника геоданных, к сожелению открытых и достаточно полных источников очень мало. Единственный, который я нашел – это </w:t>
+        <w:ind w:left="505"/>
+        <w:rPr>
+          <w:rFonts w:ascii="Times New Roman" w:hAnsi="Times New Roman" w:cs="Times New Roman"/>
+          <w:sz w:val="28"/>
+          <w:szCs w:val="28"/>
+        </w:rPr>
+      </w:pPr>
+      <w:r>
+        <w:rPr>
+          <w:rFonts w:ascii="Times New Roman" w:hAnsi="Times New Roman" w:cs="Times New Roman"/>
+          <w:sz w:val="28"/>
+          <w:szCs w:val="28"/>
+        </w:rPr>
+        <w:t xml:space="preserve">Все данные карты, цен и методы работы с ними я решил объединить в классе </w:t>
+      </w:r>
+      <w:r>
+        <w:rPr>
+          <w:rFonts w:ascii="Times New Roman" w:hAnsi="Times New Roman" w:cs="Times New Roman"/>
+          <w:sz w:val="28"/>
+          <w:szCs w:val="28"/>
+          <w:lang w:val="en-US"/>
+        </w:rPr>
+        <w:t>PropertyMap</w:t>
+      </w:r>
+      <w:r>
+        <w:rPr>
+          <w:rFonts w:ascii="Times New Roman" w:hAnsi="Times New Roman" w:cs="Times New Roman"/>
+          <w:sz w:val="28"/>
+          <w:szCs w:val="28"/>
+        </w:rPr>
+        <w:t xml:space="preserve">. Соответственно при обработки запросов к серверу, обарботчик обращается только к объекту </w:t>
+      </w:r>
+      <w:r>
+        <w:rPr>
+          <w:rFonts w:ascii="Times New Roman" w:hAnsi="Times New Roman" w:cs="Times New Roman"/>
+          <w:sz w:val="28"/>
+          <w:szCs w:val="28"/>
+          <w:lang w:val="en-US"/>
+        </w:rPr>
+        <w:t>PropertyMap</w:t>
+      </w:r>
+      <w:r>
+        <w:rPr>
+          <w:rFonts w:ascii="Times New Roman" w:hAnsi="Times New Roman" w:cs="Times New Roman"/>
+          <w:sz w:val="28"/>
+          <w:szCs w:val="28"/>
+        </w:rPr>
+        <w:t xml:space="preserve">, а все обращения к внутренним объектам производятся уже самим </w:t>
+      </w:r>
+      <w:r>
+        <w:rPr>
+          <w:rFonts w:ascii="Times New Roman" w:hAnsi="Times New Roman" w:cs="Times New Roman"/>
+          <w:sz w:val="28"/>
+          <w:szCs w:val="28"/>
+          <w:lang w:val="en-US"/>
+        </w:rPr>
+        <w:t>PropertyMap’</w:t>
+      </w:r>
+      <w:r>
+        <w:rPr>
+          <w:rFonts w:ascii="Times New Roman" w:hAnsi="Times New Roman" w:cs="Times New Roman"/>
+          <w:sz w:val="28"/>
+          <w:szCs w:val="28"/>
+        </w:rPr>
+        <w:t xml:space="preserve">ом. Такое разделение позволит потом при необходимости держать несколько карт, в одной </w:t>
+      </w:r>
+      <w:r>
+        <w:rPr>
+          <w:rFonts w:ascii="Times New Roman" w:hAnsi="Times New Roman" w:cs="Times New Roman"/>
+          <w:sz w:val="28"/>
+          <w:szCs w:val="28"/>
+          <w:lang w:val="en-US"/>
+        </w:rPr>
+        <w:t>jvm</w:t>
+      </w:r>
+      <w:r>
+        <w:rPr>
+          <w:rFonts w:ascii="Times New Roman" w:hAnsi="Times New Roman" w:cs="Times New Roman"/>
+          <w:sz w:val="28"/>
+          <w:szCs w:val="28"/>
+        </w:rPr>
+        <w:t>, с минимальными изменениями.</w:t>
+      </w:r>
+    </w:p>
+    <w:p>
+      <w:pPr>
+        <w:pStyle w:val="a3"/>
+        <w:rPr>
+          <w:rFonts w:ascii="Times New Roman" w:hAnsi="Times New Roman" w:cs="Times New Roman"/>
+          <w:sz w:val="28"/>
+          <w:szCs w:val="28"/>
+        </w:rPr>
+      </w:pPr>
+    </w:p>
+    <w:p>
+      <w:pPr>
+        <w:pStyle w:val="a3"/>
+        <w:numPr>
+          <w:ilvl w:val="1"/>
+          <w:numId w:val="7"/>
+        </w:numPr>
+        <w:ind w:left="925"/>
+        <w:rPr>
+          <w:rFonts w:ascii="Times New Roman" w:hAnsi="Times New Roman" w:cs="Times New Roman"/>
+          <w:sz w:val="28"/>
+          <w:szCs w:val="28"/>
+        </w:rPr>
+      </w:pPr>
+      <w:r>
+        <w:rPr>
+          <w:rFonts w:ascii="Times New Roman" w:hAnsi="Times New Roman" w:cs="Times New Roman"/>
+          <w:sz w:val="28"/>
+          <w:szCs w:val="28"/>
+        </w:rPr>
+        <w:t>Загрузка данных:</w:t>
+      </w:r>
+    </w:p>
+    <w:p>
+      <w:pPr>
+        <w:pStyle w:val="a3"/>
+        <w:ind w:left="1009"/>
+        <w:rPr>
+          <w:rFonts w:ascii="Times New Roman" w:hAnsi="Times New Roman" w:cs="Times New Roman"/>
+          <w:sz w:val="28"/>
+          <w:szCs w:val="28"/>
+        </w:rPr>
+      </w:pPr>
+      <w:r>
+        <w:rPr>
+          <w:rFonts w:ascii="Times New Roman" w:hAnsi="Times New Roman" w:cs="Times New Roman"/>
+          <w:sz w:val="28"/>
+          <w:szCs w:val="28"/>
+        </w:rPr>
+        <w:t>Для</w:t>
+      </w:r>
+      <w:r>
+        <w:rPr>
+          <w:rFonts w:ascii="Times New Roman" w:hAnsi="Times New Roman" w:cs="Times New Roman"/>
+          <w:sz w:val="28"/>
+          <w:szCs w:val="28"/>
+        </w:rPr>
+        <w:t xml:space="preserve"> начал</w:t>
+      </w:r>
+      <w:r>
+        <w:rPr>
+          <w:rFonts w:ascii="Times New Roman" w:hAnsi="Times New Roman" w:cs="Times New Roman"/>
+          <w:sz w:val="28"/>
+          <w:szCs w:val="28"/>
+        </w:rPr>
+        <w:t>а я начал искать источник</w:t>
+      </w:r>
+      <w:r>
+        <w:rPr>
+          <w:rFonts w:ascii="Times New Roman" w:hAnsi="Times New Roman" w:cs="Times New Roman"/>
+          <w:sz w:val="28"/>
+          <w:szCs w:val="28"/>
+        </w:rPr>
+        <w:t xml:space="preserve"> геоданных, к сожелению открытых и достаточно полных источников очень мало. Единственный, который я нашел – это </w:t>
       </w:r>
       <w:r>
         <w:rPr>
@@ -2573,6 +2744,7 @@
     <w:p>
       <w:pPr>
         <w:pStyle w:val="a3"/>
+        <w:ind w:left="1009"/>
         <w:rPr>
           <w:rFonts w:ascii="Times New Roman" w:hAnsi="Times New Roman" w:cs="Times New Roman"/>
           <w:sz w:val="28"/>
@@ -2719,10 +2891,12 @@
     <w:p>
       <w:pPr>
         <w:pStyle w:val="a3"/>
-        <w:rPr>
-          <w:rFonts w:ascii="Times New Roman" w:hAnsi="Times New Roman" w:cs="Times New Roman"/>
-          <w:sz w:val="28"/>
-          <w:szCs w:val="28"/>
+        <w:ind w:left="1009"/>
+        <w:rPr>
+          <w:rFonts w:ascii="Times New Roman" w:hAnsi="Times New Roman" w:cs="Times New Roman"/>
+          <w:sz w:val="28"/>
+          <w:szCs w:val="28"/>
+          <w:lang w:val="en-US"/>
         </w:rPr>
       </w:pPr>
       <w:r>
@@ -2882,6 +3056,7 @@
     <w:p>
       <w:pPr>
         <w:pStyle w:val="a3"/>
+        <w:ind w:left="1009"/>
         <w:rPr>
           <w:rFonts w:ascii="Times New Roman" w:hAnsi="Times New Roman" w:cs="Times New Roman"/>
           <w:sz w:val="28"/>
@@ -2910,14 +3085,48 @@
           <w:rFonts w:ascii="Times New Roman" w:hAnsi="Times New Roman" w:cs="Times New Roman"/>
           <w:sz w:val="28"/>
           <w:szCs w:val="28"/>
-          <w:lang w:val="en-US"/>
-        </w:rPr>
-        <w:t xml:space="preserve"> ...</w:t>
+        </w:rPr>
+        <w:t xml:space="preserve"> </w:t>
+      </w:r>
+      <w:r>
+        <w:rPr>
+          <w:rFonts w:ascii="Times New Roman" w:hAnsi="Times New Roman" w:cs="Times New Roman"/>
+          <w:sz w:val="28"/>
+          <w:szCs w:val="28"/>
+          <w:lang w:val="en-US"/>
+        </w:rPr>
+        <w:t xml:space="preserve">Node, Way </w:t>
+      </w:r>
+      <w:r>
+        <w:rPr>
+          <w:rFonts w:ascii="Times New Roman" w:hAnsi="Times New Roman" w:cs="Times New Roman"/>
+          <w:sz w:val="28"/>
+          <w:szCs w:val="28"/>
+        </w:rPr>
+        <w:t xml:space="preserve">и </w:t>
+      </w:r>
+      <w:r>
+        <w:rPr>
+          <w:rFonts w:ascii="Times New Roman" w:hAnsi="Times New Roman" w:cs="Times New Roman"/>
+          <w:sz w:val="28"/>
+          <w:szCs w:val="28"/>
+          <w:lang w:val="en-US"/>
+        </w:rPr>
+        <w:t>Relation</w:t>
+      </w:r>
+      <w:r>
+        <w:rPr>
+          <w:rFonts w:ascii="Times New Roman" w:hAnsi="Times New Roman" w:cs="Times New Roman"/>
+          <w:sz w:val="28"/>
+          <w:szCs w:val="28"/>
+        </w:rPr>
+        <w:t>. Обычно эти элементы являются маршрутами общественного транспорта или какими либо сетями.</w:t>
       </w:r>
     </w:p>
     <w:p>
       <w:pPr>
         <w:pStyle w:val="a3"/>
+        <w:ind w:left="1009"/>
         <w:rPr>
           <w:rFonts w:ascii="Times New Roman" w:hAnsi="Times New Roman" w:cs="Times New Roman"/>
           <w:sz w:val="28"/>
@@ -2928,6 +3137,7 @@
     <w:p>
       <w:pPr>
         <w:pStyle w:val="a3"/>
+        <w:ind w:left="1009"/>
         <w:rPr>
           <w:rFonts w:ascii="Times New Roman" w:hAnsi="Times New Roman" w:cs="Times New Roman"/>
           <w:sz w:val="28"/>
@@ -2956,41 +3166,802 @@
           <w:sz w:val="28"/>
           <w:szCs w:val="28"/>
         </w:rPr>
-        <w:t xml:space="preserve">классы представляющие гео данные. Для этого я создал классы показанные в Приложение 1. </w:t>
+        <w:t xml:space="preserve">классы представляющие гео данные. </w:t>
+      </w:r>
+      <w:r>
+        <w:rPr>
+          <w:rFonts w:ascii="Times New Roman" w:hAnsi="Times New Roman" w:cs="Times New Roman"/>
+          <w:sz w:val="28"/>
+          <w:szCs w:val="28"/>
+          <w:lang w:val="en-US"/>
+        </w:rPr>
+        <w:t>Они</w:t>
+      </w:r>
+      <w:r>
+        <w:rPr>
+          <w:rFonts w:ascii="Times New Roman" w:hAnsi="Times New Roman" w:cs="Times New Roman"/>
+          <w:sz w:val="28"/>
+          <w:szCs w:val="28"/>
+        </w:rPr>
+        <w:t xml:space="preserve"> показаны</w:t>
+      </w:r>
+      <w:r>
+        <w:rPr>
+          <w:rFonts w:ascii="Times New Roman" w:hAnsi="Times New Roman" w:cs="Times New Roman"/>
+          <w:sz w:val="28"/>
+          <w:szCs w:val="28"/>
+        </w:rPr>
+        <w:t xml:space="preserve"> в Приложение 1. </w:t>
+      </w:r>
+    </w:p>
+    <w:p>
+      <w:pPr>
+        <w:pStyle w:val="a3"/>
+        <w:ind w:left="1009"/>
+        <w:rPr>
+          <w:rFonts w:ascii="Times New Roman" w:hAnsi="Times New Roman" w:cs="Times New Roman"/>
+          <w:sz w:val="28"/>
+          <w:szCs w:val="28"/>
+        </w:rPr>
+      </w:pPr>
+      <w:r>
+        <w:rPr>
+          <w:rFonts w:ascii="Times New Roman" w:hAnsi="Times New Roman" w:cs="Times New Roman"/>
+          <w:sz w:val="28"/>
+          <w:szCs w:val="28"/>
+        </w:rPr>
+        <w:t>Выбор именно такой схемы классов будет объяснен ниже.</w:t>
+      </w:r>
+    </w:p>
+    <w:p>
+      <w:pPr>
+        <w:pStyle w:val="a3"/>
+        <w:ind w:left="1009"/>
+        <w:rPr>
+          <w:rFonts w:ascii="Times New Roman" w:hAnsi="Times New Roman" w:cs="Times New Roman"/>
+          <w:sz w:val="28"/>
+          <w:szCs w:val="28"/>
+        </w:rPr>
+      </w:pPr>
+    </w:p>
+    <w:p>
+      <w:pPr>
+        <w:pStyle w:val="a3"/>
+        <w:ind w:left="1009"/>
+        <w:rPr>
+          <w:rFonts w:ascii="Times New Roman" w:hAnsi="Times New Roman" w:cs="Times New Roman"/>
+          <w:sz w:val="28"/>
+          <w:szCs w:val="28"/>
+          <w:lang w:val="en-US"/>
+        </w:rPr>
+      </w:pPr>
+      <w:r>
+        <w:rPr>
+          <w:rFonts w:ascii="Times New Roman" w:hAnsi="Times New Roman" w:cs="Times New Roman"/>
+          <w:sz w:val="28"/>
+          <w:szCs w:val="28"/>
+        </w:rPr>
+        <w:t xml:space="preserve">Так как </w:t>
+      </w:r>
+      <w:r>
+        <w:rPr>
+          <w:rFonts w:ascii="Times New Roman" w:hAnsi="Times New Roman" w:cs="Times New Roman"/>
+          <w:sz w:val="28"/>
+          <w:szCs w:val="28"/>
+          <w:lang w:val="en-US"/>
+        </w:rPr>
+        <w:t>osm</w:t>
+      </w:r>
+      <w:r>
+        <w:rPr>
+          <w:rFonts w:ascii="Times New Roman" w:hAnsi="Times New Roman" w:cs="Times New Roman"/>
+          <w:sz w:val="28"/>
+          <w:szCs w:val="28"/>
+        </w:rPr>
+        <w:t xml:space="preserve"> файлы обладают внушительным размером</w:t>
+      </w:r>
+      <w:r>
+        <w:rPr>
+          <w:rFonts w:ascii="Times New Roman" w:hAnsi="Times New Roman" w:cs="Times New Roman"/>
+          <w:sz w:val="28"/>
+          <w:szCs w:val="28"/>
+        </w:rPr>
+        <w:t xml:space="preserve">(карта москвы занимает </w:t>
+      </w:r>
+      <w:r>
+        <w:rPr>
+          <w:rFonts w:ascii="Times New Roman" w:hAnsi="Times New Roman" w:cs="Times New Roman"/>
+          <w:sz w:val="28"/>
+          <w:szCs w:val="28"/>
+          <w:lang w:val="en-US"/>
+        </w:rPr>
+        <w:t>~1.5GB)</w:t>
+      </w:r>
+      <w:r>
+        <w:rPr>
+          <w:rFonts w:ascii="Times New Roman" w:hAnsi="Times New Roman" w:cs="Times New Roman"/>
+          <w:sz w:val="28"/>
+          <w:szCs w:val="28"/>
+        </w:rPr>
+        <w:t xml:space="preserve">, то обычные </w:t>
+      </w:r>
+      <w:r>
+        <w:rPr>
+          <w:rFonts w:ascii="Times New Roman" w:hAnsi="Times New Roman" w:cs="Times New Roman"/>
+          <w:sz w:val="28"/>
+          <w:szCs w:val="28"/>
+          <w:lang w:val="en-US"/>
+        </w:rPr>
+        <w:t>xml</w:t>
+      </w:r>
+      <w:r>
+        <w:rPr>
+          <w:rFonts w:ascii="Times New Roman" w:hAnsi="Times New Roman" w:cs="Times New Roman"/>
+          <w:sz w:val="28"/>
+          <w:szCs w:val="28"/>
+        </w:rPr>
+        <w:t xml:space="preserve"> парсеры не подходят. Для парсинга больших </w:t>
+      </w:r>
+      <w:r>
+        <w:rPr>
+          <w:rFonts w:ascii="Times New Roman" w:hAnsi="Times New Roman" w:cs="Times New Roman"/>
+          <w:sz w:val="28"/>
+          <w:szCs w:val="28"/>
+          <w:lang w:val="en-US"/>
+        </w:rPr>
+        <w:t>xml</w:t>
+      </w:r>
+      <w:r>
+        <w:rPr>
+          <w:rFonts w:ascii="Times New Roman" w:hAnsi="Times New Roman" w:cs="Times New Roman"/>
+          <w:sz w:val="28"/>
+          <w:szCs w:val="28"/>
+        </w:rPr>
+        <w:t xml:space="preserve"> файлов используются </w:t>
+      </w:r>
+      <w:r>
+        <w:rPr>
+          <w:rFonts w:ascii="Times New Roman" w:hAnsi="Times New Roman" w:cs="Times New Roman"/>
+          <w:sz w:val="28"/>
+          <w:szCs w:val="28"/>
+          <w:lang w:val="en-US"/>
+        </w:rPr>
+        <w:t>stream parsers(</w:t>
+      </w:r>
+      <w:r>
+        <w:rPr>
+          <w:rFonts w:ascii="Times New Roman" w:hAnsi="Times New Roman" w:cs="Times New Roman"/>
+          <w:sz w:val="28"/>
+          <w:szCs w:val="28"/>
+        </w:rPr>
+        <w:t xml:space="preserve">потоковые парсеры), </w:t>
+      </w:r>
+      <w:r>
+        <w:rPr>
+          <w:rFonts w:ascii="Times New Roman" w:hAnsi="Times New Roman" w:cs="Times New Roman"/>
+          <w:sz w:val="28"/>
+          <w:szCs w:val="28"/>
+        </w:rPr>
+        <w:lastRenderedPageBreak/>
+        <w:t xml:space="preserve">которые не строят </w:t>
+      </w:r>
+      <w:r>
+        <w:rPr>
+          <w:rFonts w:ascii="Times New Roman" w:hAnsi="Times New Roman" w:cs="Times New Roman"/>
+          <w:sz w:val="28"/>
+          <w:szCs w:val="28"/>
+          <w:lang w:val="en-US"/>
+        </w:rPr>
+        <w:t>DOM</w:t>
+      </w:r>
+      <w:r>
+        <w:rPr>
+          <w:rFonts w:ascii="Times New Roman" w:hAnsi="Times New Roman" w:cs="Times New Roman"/>
+          <w:sz w:val="28"/>
+          <w:szCs w:val="28"/>
+        </w:rPr>
+        <w:t xml:space="preserve"> дерево в памяти</w:t>
+      </w:r>
+      <w:r>
+        <w:rPr>
+          <w:rFonts w:ascii="Times New Roman" w:hAnsi="Times New Roman" w:cs="Times New Roman"/>
+          <w:sz w:val="28"/>
+          <w:szCs w:val="28"/>
+        </w:rPr>
+        <w:t xml:space="preserve">, а всего лишь сообщают о типе элемента и его аттрибутах. С такими парсерами вся забота о праивльной иерархии элементов ложится на плечи разработчика. Поскольку иерархия элементов у </w:t>
+      </w:r>
+      <w:r>
+        <w:rPr>
+          <w:rFonts w:ascii="Times New Roman" w:hAnsi="Times New Roman" w:cs="Times New Roman"/>
+          <w:sz w:val="28"/>
+          <w:szCs w:val="28"/>
+          <w:lang w:val="en-US"/>
+        </w:rPr>
+        <w:t>osm</w:t>
+      </w:r>
+      <w:r>
+        <w:rPr>
+          <w:rFonts w:ascii="Times New Roman" w:hAnsi="Times New Roman" w:cs="Times New Roman"/>
+          <w:sz w:val="28"/>
+          <w:szCs w:val="28"/>
+        </w:rPr>
+        <w:t xml:space="preserve"> формата очень проста, то этот парсер становаится отличным вариантом. </w:t>
+      </w:r>
+      <w:r>
+        <w:rPr>
+          <w:rFonts w:ascii="Times New Roman" w:hAnsi="Times New Roman" w:cs="Times New Roman"/>
+          <w:sz w:val="28"/>
+          <w:szCs w:val="28"/>
+          <w:lang w:val="en-US"/>
+        </w:rPr>
+        <w:t>Java</w:t>
+      </w:r>
+      <w:r>
+        <w:rPr>
+          <w:rFonts w:ascii="Times New Roman" w:hAnsi="Times New Roman" w:cs="Times New Roman"/>
+          <w:sz w:val="28"/>
+          <w:szCs w:val="28"/>
+        </w:rPr>
+        <w:t xml:space="preserve"> включает в себя </w:t>
+      </w:r>
+      <w:r>
+        <w:rPr>
+          <w:rFonts w:ascii="Times New Roman" w:hAnsi="Times New Roman" w:cs="Times New Roman"/>
+          <w:sz w:val="28"/>
+          <w:szCs w:val="28"/>
+          <w:lang w:val="en-US"/>
+        </w:rPr>
+        <w:t>StAX парсер.</w:t>
+      </w:r>
+    </w:p>
+    <w:p>
+      <w:pPr>
+        <w:pStyle w:val="a3"/>
+        <w:ind w:left="1009"/>
+        <w:rPr>
+          <w:rFonts w:ascii="Times New Roman" w:hAnsi="Times New Roman" w:cs="Times New Roman"/>
+          <w:sz w:val="28"/>
+          <w:szCs w:val="28"/>
+          <w:lang w:val="en-US"/>
+        </w:rPr>
+      </w:pPr>
+    </w:p>
+    <w:p>
+      <w:pPr>
+        <w:pStyle w:val="a3"/>
+        <w:ind w:left="1009"/>
+        <w:rPr>
+          <w:rFonts w:ascii="Times New Roman" w:hAnsi="Times New Roman" w:cs="Times New Roman"/>
+          <w:sz w:val="28"/>
+          <w:szCs w:val="28"/>
+          <w:lang w:val="en-US"/>
+        </w:rPr>
+      </w:pPr>
+      <w:r>
+        <w:rPr>
+          <w:rFonts w:ascii="Times New Roman" w:hAnsi="Times New Roman" w:cs="Times New Roman"/>
+          <w:sz w:val="28"/>
+          <w:szCs w:val="28"/>
+        </w:rPr>
+        <w:t>Загрузка происходит по схеме</w:t>
+      </w:r>
+      <w:r>
+        <w:rPr>
+          <w:rFonts w:ascii="Times New Roman" w:hAnsi="Times New Roman" w:cs="Times New Roman"/>
+          <w:sz w:val="28"/>
+          <w:szCs w:val="28"/>
+        </w:rPr>
+        <w:t xml:space="preserve"> представленной</w:t>
+      </w:r>
+      <w:r>
+        <w:rPr>
+          <w:rFonts w:ascii="Times New Roman" w:hAnsi="Times New Roman" w:cs="Times New Roman"/>
+          <w:sz w:val="28"/>
+          <w:szCs w:val="28"/>
+        </w:rPr>
+        <w:t xml:space="preserve"> в Приложение 2.</w:t>
+      </w:r>
+      <w:r>
+        <w:rPr>
+          <w:rFonts w:ascii="Times New Roman" w:hAnsi="Times New Roman" w:cs="Times New Roman"/>
+          <w:sz w:val="28"/>
+          <w:szCs w:val="28"/>
+        </w:rPr>
+        <w:t xml:space="preserve"> Далее карта – это фрагмент</w:t>
+      </w:r>
+      <w:r>
+        <w:rPr>
+          <w:rFonts w:ascii="Times New Roman" w:hAnsi="Times New Roman" w:cs="Times New Roman"/>
+          <w:sz w:val="28"/>
+          <w:szCs w:val="28"/>
+        </w:rPr>
+        <w:t xml:space="preserve"> данных </w:t>
+      </w:r>
+      <w:r>
+        <w:rPr>
+          <w:rFonts w:ascii="Times New Roman" w:hAnsi="Times New Roman" w:cs="Times New Roman"/>
+          <w:sz w:val="28"/>
+          <w:szCs w:val="28"/>
+          <w:lang w:val="en-US"/>
+        </w:rPr>
+        <w:t>osm</w:t>
+      </w:r>
+      <w:r>
+        <w:rPr>
+          <w:rFonts w:ascii="Times New Roman" w:hAnsi="Times New Roman" w:cs="Times New Roman"/>
+          <w:sz w:val="28"/>
+          <w:szCs w:val="28"/>
+        </w:rPr>
+        <w:t xml:space="preserve"> прямоугольником.</w:t>
+      </w:r>
+      <w:r>
+        <w:rPr>
+          <w:rFonts w:ascii="Times New Roman" w:hAnsi="Times New Roman" w:cs="Times New Roman"/>
+          <w:sz w:val="28"/>
+          <w:szCs w:val="28"/>
+        </w:rPr>
+        <w:t xml:space="preserve"> </w:t>
+      </w:r>
+      <w:r>
+        <w:rPr>
+          <w:rFonts w:ascii="Times New Roman" w:hAnsi="Times New Roman" w:cs="Times New Roman"/>
+          <w:sz w:val="28"/>
+          <w:szCs w:val="28"/>
+        </w:rPr>
+        <w:t>В самом начале читаются границы карты и записываются в соответствующие поля, это необходимо для того что при дальнейшей конвертации географических координат в координаты на плоскости, можно было получать не абсолютные их значения, а от</w:t>
+      </w:r>
+      <w:r>
+        <w:rPr>
+          <w:rFonts w:ascii="Times New Roman" w:hAnsi="Times New Roman" w:cs="Times New Roman"/>
+          <w:sz w:val="28"/>
+          <w:szCs w:val="28"/>
+        </w:rPr>
+        <w:t>носительно верхнего левого угла</w:t>
+      </w:r>
+      <w:r>
+        <w:rPr>
+          <w:rFonts w:ascii="Times New Roman" w:hAnsi="Times New Roman" w:cs="Times New Roman"/>
+          <w:sz w:val="28"/>
+          <w:szCs w:val="28"/>
+        </w:rPr>
+        <w:t xml:space="preserve"> карты(точки с минимальной долготой и максимальной широтой).</w:t>
+      </w:r>
+      <w:r>
+        <w:rPr>
+          <w:rFonts w:ascii="Times New Roman" w:hAnsi="Times New Roman" w:cs="Times New Roman"/>
+          <w:sz w:val="28"/>
+          <w:szCs w:val="28"/>
+        </w:rPr>
+        <w:t xml:space="preserve"> Сделано это для простоты передачи координат от клиента к серверу.</w:t>
+      </w:r>
+    </w:p>
+    <w:p>
+      <w:pPr>
+        <w:pStyle w:val="a3"/>
+        <w:ind w:left="1009"/>
+        <w:rPr>
+          <w:rFonts w:ascii="Times New Roman" w:hAnsi="Times New Roman" w:cs="Times New Roman"/>
+          <w:sz w:val="28"/>
+          <w:szCs w:val="28"/>
+          <w:lang w:val="en-US"/>
+        </w:rPr>
+      </w:pPr>
+    </w:p>
+    <w:p>
+      <w:pPr>
+        <w:pStyle w:val="a3"/>
+        <w:ind w:left="1009"/>
+        <w:rPr>
+          <w:rFonts w:ascii="Times New Roman" w:hAnsi="Times New Roman" w:cs="Times New Roman"/>
+          <w:sz w:val="28"/>
+          <w:szCs w:val="28"/>
+        </w:rPr>
+      </w:pPr>
+      <w:r>
+        <w:rPr>
+          <w:rFonts w:ascii="Times New Roman" w:hAnsi="Times New Roman" w:cs="Times New Roman"/>
+          <w:sz w:val="28"/>
+          <w:szCs w:val="28"/>
+        </w:rPr>
+        <w:t xml:space="preserve">После в методе </w:t>
+      </w:r>
+      <w:r>
+        <w:rPr>
+          <w:rFonts w:ascii="Times New Roman" w:hAnsi="Times New Roman" w:cs="Times New Roman"/>
+          <w:sz w:val="28"/>
+          <w:szCs w:val="28"/>
+          <w:lang w:val="en-US"/>
+        </w:rPr>
+        <w:t>load()</w:t>
+      </w:r>
+      <w:r>
+        <w:rPr>
+          <w:rFonts w:ascii="Times New Roman" w:hAnsi="Times New Roman" w:cs="Times New Roman"/>
+          <w:sz w:val="28"/>
+          <w:szCs w:val="28"/>
+        </w:rPr>
+        <w:t xml:space="preserve"> происходит чтение файла, и создание </w:t>
+      </w:r>
+      <w:r>
+        <w:rPr>
+          <w:rFonts w:ascii="Times New Roman" w:hAnsi="Times New Roman" w:cs="Times New Roman"/>
+          <w:sz w:val="28"/>
+          <w:szCs w:val="28"/>
+          <w:lang w:val="en-US"/>
+        </w:rPr>
+        <w:t xml:space="preserve">Node, Way </w:t>
+      </w:r>
+      <w:r>
+        <w:rPr>
+          <w:rFonts w:ascii="Times New Roman" w:hAnsi="Times New Roman" w:cs="Times New Roman"/>
+          <w:sz w:val="28"/>
+          <w:szCs w:val="28"/>
+        </w:rPr>
+        <w:t xml:space="preserve">и </w:t>
+      </w:r>
+      <w:r>
+        <w:rPr>
+          <w:rFonts w:ascii="Times New Roman" w:hAnsi="Times New Roman" w:cs="Times New Roman"/>
+          <w:sz w:val="28"/>
+          <w:szCs w:val="28"/>
+          <w:lang w:val="en-US"/>
+        </w:rPr>
+        <w:t>Relation</w:t>
+      </w:r>
+      <w:r>
+        <w:rPr>
+          <w:rFonts w:ascii="Times New Roman" w:hAnsi="Times New Roman" w:cs="Times New Roman"/>
+          <w:sz w:val="28"/>
+          <w:szCs w:val="28"/>
+        </w:rPr>
+        <w:t xml:space="preserve">, которые сохраняются внутри загрузчика, </w:t>
+      </w:r>
+      <w:r>
+        <w:rPr>
+          <w:rFonts w:ascii="Times New Roman" w:hAnsi="Times New Roman" w:cs="Times New Roman"/>
+          <w:sz w:val="28"/>
+          <w:szCs w:val="28"/>
+        </w:rPr>
+        <w:t>а</w:t>
+      </w:r>
+      <w:r>
+        <w:rPr>
+          <w:rFonts w:ascii="Times New Roman" w:hAnsi="Times New Roman" w:cs="Times New Roman"/>
+          <w:sz w:val="28"/>
+          <w:szCs w:val="28"/>
+        </w:rPr>
+        <w:t xml:space="preserve"> потом забираются из него с помощью методов </w:t>
+      </w:r>
+      <w:r>
+        <w:rPr>
+          <w:rFonts w:ascii="Times New Roman" w:hAnsi="Times New Roman" w:cs="Times New Roman"/>
+          <w:sz w:val="28"/>
+          <w:szCs w:val="28"/>
+          <w:lang w:val="en-US"/>
+        </w:rPr>
+        <w:t>getNodes(), getWays(), getRelations(), getSimpleNodes().</w:t>
+      </w:r>
+      <w:r>
+        <w:rPr>
+          <w:rFonts w:ascii="Times New Roman" w:hAnsi="Times New Roman" w:cs="Times New Roman"/>
+          <w:sz w:val="28"/>
+          <w:szCs w:val="28"/>
+        </w:rPr>
+        <w:t xml:space="preserve"> Благодарю тому что все реал</w:t>
+      </w:r>
+      <w:r>
+        <w:rPr>
+          <w:rFonts w:ascii="Times New Roman" w:hAnsi="Times New Roman" w:cs="Times New Roman"/>
+          <w:sz w:val="28"/>
+          <w:szCs w:val="28"/>
+        </w:rPr>
+        <w:t>и</w:t>
+      </w:r>
+      <w:r>
+        <w:rPr>
+          <w:rFonts w:ascii="Times New Roman" w:hAnsi="Times New Roman" w:cs="Times New Roman"/>
+          <w:sz w:val="28"/>
+          <w:szCs w:val="28"/>
+        </w:rPr>
+        <w:t xml:space="preserve">зовано через интерфейс </w:t>
+      </w:r>
+      <w:r>
+        <w:rPr>
+          <w:rFonts w:ascii="Times New Roman" w:hAnsi="Times New Roman" w:cs="Times New Roman"/>
+          <w:sz w:val="28"/>
+          <w:szCs w:val="28"/>
+          <w:lang w:val="en-US"/>
+        </w:rPr>
+        <w:t>MapLoader</w:t>
+      </w:r>
+      <w:r>
+        <w:rPr>
+          <w:rFonts w:ascii="Times New Roman" w:hAnsi="Times New Roman" w:cs="Times New Roman"/>
+          <w:sz w:val="28"/>
+          <w:szCs w:val="28"/>
+        </w:rPr>
+        <w:t xml:space="preserve"> можно в дальнейшем написать новый загрузчик, </w:t>
+      </w:r>
+      <w:r>
+        <w:rPr>
+          <w:rFonts w:ascii="Times New Roman" w:hAnsi="Times New Roman" w:cs="Times New Roman"/>
+          <w:sz w:val="28"/>
+          <w:szCs w:val="28"/>
+        </w:rPr>
+        <w:t xml:space="preserve">реализующий этот интерфейс и </w:t>
+      </w:r>
+      <w:r>
+        <w:rPr>
+          <w:rFonts w:ascii="Times New Roman" w:hAnsi="Times New Roman" w:cs="Times New Roman"/>
+          <w:sz w:val="28"/>
+          <w:szCs w:val="28"/>
+        </w:rPr>
+        <w:t xml:space="preserve">читающий данные из другого формата, </w:t>
+      </w:r>
+      <w:r>
+        <w:rPr>
+          <w:rFonts w:ascii="Times New Roman" w:hAnsi="Times New Roman" w:cs="Times New Roman"/>
+          <w:sz w:val="28"/>
+          <w:szCs w:val="28"/>
+        </w:rPr>
+        <w:t>тем самым получив поддержку новоги формата.</w:t>
+      </w:r>
+      <w:r>
+        <w:rPr>
+          <w:rFonts w:ascii="Times New Roman" w:hAnsi="Times New Roman" w:cs="Times New Roman"/>
+          <w:sz w:val="28"/>
+          <w:szCs w:val="28"/>
+          <w:lang w:val="en-US"/>
+        </w:rPr>
+        <w:t xml:space="preserve"> </w:t>
+      </w:r>
+      <w:r>
+        <w:rPr>
+          <w:rFonts w:ascii="Times New Roman" w:hAnsi="Times New Roman" w:cs="Times New Roman"/>
+          <w:sz w:val="28"/>
+          <w:szCs w:val="28"/>
+        </w:rPr>
+        <w:t>Также этот метод создаёт дорожный граф, подробнее об этом в разделе о дорожном графе.</w:t>
+      </w:r>
+    </w:p>
+    <w:p>
+      <w:pPr>
+        <w:pStyle w:val="a3"/>
+        <w:ind w:left="1009"/>
+        <w:rPr>
+          <w:rFonts w:ascii="Times New Roman" w:hAnsi="Times New Roman" w:cs="Times New Roman"/>
+          <w:sz w:val="28"/>
+          <w:szCs w:val="28"/>
+        </w:rPr>
+      </w:pPr>
+    </w:p>
+    <w:p>
+      <w:pPr>
+        <w:pStyle w:val="a3"/>
+        <w:numPr>
+          <w:ilvl w:val="1"/>
+          <w:numId w:val="7"/>
+        </w:numPr>
+        <w:rPr>
+          <w:rFonts w:ascii="Times New Roman" w:hAnsi="Times New Roman" w:cs="Times New Roman"/>
+          <w:sz w:val="28"/>
+          <w:szCs w:val="28"/>
+        </w:rPr>
+      </w:pPr>
+      <w:r>
+        <w:rPr>
+          <w:rFonts w:ascii="Times New Roman" w:hAnsi="Times New Roman" w:cs="Times New Roman"/>
+          <w:sz w:val="28"/>
+          <w:szCs w:val="28"/>
+        </w:rPr>
+        <w:t>Квадро</w:t>
+      </w:r>
+      <w:r>
+        <w:rPr>
+          <w:rFonts w:ascii="Times New Roman" w:hAnsi="Times New Roman" w:cs="Times New Roman"/>
+          <w:sz w:val="28"/>
+          <w:szCs w:val="28"/>
+        </w:rPr>
+        <w:t>дерево:</w:t>
+      </w:r>
+    </w:p>
+    <w:p>
+      <w:pPr>
+        <w:pStyle w:val="a3"/>
+        <w:ind w:left="988"/>
+        <w:rPr>
+          <w:rFonts w:ascii="Times New Roman" w:hAnsi="Times New Roman" w:cs="Times New Roman"/>
+          <w:sz w:val="28"/>
+          <w:szCs w:val="28"/>
+          <w:lang w:val="en-US"/>
+        </w:rPr>
+      </w:pPr>
+      <w:r>
+        <w:rPr>
+          <w:rFonts w:ascii="Times New Roman" w:hAnsi="Times New Roman" w:cs="Times New Roman"/>
+          <w:sz w:val="28"/>
+          <w:szCs w:val="28"/>
+        </w:rPr>
+        <w:t>Для отрисовки домов, их выбора,</w:t>
+      </w:r>
+      <w:r>
+        <w:rPr>
+          <w:rFonts w:ascii="Times New Roman" w:hAnsi="Times New Roman" w:cs="Times New Roman"/>
+          <w:sz w:val="28"/>
+          <w:szCs w:val="28"/>
+        </w:rPr>
+        <w:t xml:space="preserve"> поиска близкой к ним инфраструктуры</w:t>
+      </w:r>
+      <w:r>
+        <w:rPr>
+          <w:rFonts w:ascii="Times New Roman" w:hAnsi="Times New Roman" w:cs="Times New Roman"/>
+          <w:sz w:val="28"/>
+          <w:szCs w:val="28"/>
+        </w:rPr>
+        <w:t xml:space="preserve"> и составления дорожного графа мне необходим быстрый поиск по </w:t>
+      </w:r>
+      <w:r>
+        <w:rPr>
+          <w:rFonts w:ascii="Times New Roman" w:hAnsi="Times New Roman" w:cs="Times New Roman"/>
+          <w:sz w:val="28"/>
+          <w:szCs w:val="28"/>
+        </w:rPr>
+        <w:t>данным карты.</w:t>
+      </w:r>
+      <w:r>
+        <w:rPr>
+          <w:rFonts w:ascii="Times New Roman" w:hAnsi="Times New Roman" w:cs="Times New Roman"/>
+          <w:sz w:val="28"/>
+          <w:szCs w:val="28"/>
+        </w:rPr>
+        <w:t xml:space="preserve"> Для этого существует множество методов организации данных на плоско</w:t>
       </w:r>
       <w:bookmarkStart w:id="0" w:name="_GoBack"/>
       <w:bookmarkEnd w:id="0"/>
-    </w:p>
-    <w:p>
-      <w:pPr>
-        <w:ind w:left="505"/>
-        <w:rPr>
-          <w:lang w:val="en-US"/>
-        </w:rPr>
-      </w:pPr>
-    </w:p>
-    <w:p>
-      <w:pPr>
-        <w:ind w:left="505"/>
-        <w:rPr>
-          <w:lang w:val="en-US"/>
-        </w:rPr>
-      </w:pPr>
-    </w:p>
-    <w:p>
-      <w:pPr>
-        <w:ind w:left="505"/>
-        <w:rPr>
-          <w:lang w:val="en-US"/>
-        </w:rPr>
-      </w:pPr>
-    </w:p>
-    <w:p>
-      <w:pPr>
-        <w:ind w:left="505"/>
-        <w:rPr>
-          <w:lang w:val="en-US"/>
-        </w:rPr>
+      <w:r>
+        <w:rPr>
+          <w:rFonts w:ascii="Times New Roman" w:hAnsi="Times New Roman" w:cs="Times New Roman"/>
+          <w:sz w:val="28"/>
+          <w:szCs w:val="28"/>
+        </w:rPr>
+        <w:t>сти. Из них я выбрал квадродерево(</w:t>
+      </w:r>
+      <w:r>
+        <w:rPr>
+          <w:rFonts w:ascii="Times New Roman" w:hAnsi="Times New Roman" w:cs="Times New Roman"/>
+          <w:sz w:val="28"/>
+          <w:szCs w:val="28"/>
+          <w:lang w:val="en-US"/>
+        </w:rPr>
+        <w:t>Quadtree), за его простоту</w:t>
+      </w:r>
+      <w:r>
+        <w:rPr>
+          <w:rFonts w:ascii="Times New Roman" w:hAnsi="Times New Roman" w:cs="Times New Roman"/>
+          <w:sz w:val="28"/>
+          <w:szCs w:val="28"/>
+        </w:rPr>
+        <w:t xml:space="preserve"> в реализации</w:t>
+      </w:r>
+      <w:r>
+        <w:rPr>
+          <w:rFonts w:ascii="Times New Roman" w:hAnsi="Times New Roman" w:cs="Times New Roman"/>
+          <w:sz w:val="28"/>
+          <w:szCs w:val="28"/>
+          <w:lang w:val="en-US"/>
+        </w:rPr>
+        <w:t>.</w:t>
+      </w:r>
+    </w:p>
+    <w:p>
+      <w:pPr>
+        <w:pStyle w:val="a3"/>
+        <w:ind w:left="988"/>
+        <w:rPr>
+          <w:rFonts w:ascii="Times New Roman" w:hAnsi="Times New Roman" w:cs="Times New Roman"/>
+          <w:sz w:val="28"/>
+          <w:szCs w:val="28"/>
+          <w:lang w:val="en-US"/>
+        </w:rPr>
+      </w:pPr>
+    </w:p>
+    <w:p>
+      <w:pPr>
+        <w:pStyle w:val="a3"/>
+        <w:ind w:left="988"/>
+        <w:rPr>
+          <w:rFonts w:ascii="Times New Roman" w:hAnsi="Times New Roman" w:cs="Times New Roman"/>
+          <w:sz w:val="28"/>
+          <w:szCs w:val="28"/>
+        </w:rPr>
+      </w:pPr>
+      <w:r>
+        <w:rPr>
+          <w:rFonts w:ascii="Times New Roman" w:hAnsi="Times New Roman" w:cs="Times New Roman"/>
+          <w:sz w:val="28"/>
+          <w:szCs w:val="28"/>
+          <w:lang w:val="en-US"/>
+        </w:rPr>
+        <w:t>Реализация квадродерев</w:t>
+      </w:r>
+      <w:r>
+        <w:rPr>
+          <w:rFonts w:ascii="Times New Roman" w:hAnsi="Times New Roman" w:cs="Times New Roman"/>
+          <w:sz w:val="28"/>
+          <w:szCs w:val="28"/>
+        </w:rPr>
+        <w:t>а</w:t>
+      </w:r>
+      <w:r>
+        <w:rPr>
+          <w:rFonts w:ascii="Times New Roman" w:hAnsi="Times New Roman" w:cs="Times New Roman"/>
+          <w:sz w:val="28"/>
+          <w:szCs w:val="28"/>
+          <w:lang w:val="en-US"/>
+        </w:rPr>
+        <w:t xml:space="preserve"> находится в классе QuadTreeNode</w:t>
+      </w:r>
+      <w:r>
+        <w:rPr>
+          <w:rFonts w:ascii="Times New Roman" w:hAnsi="Times New Roman" w:cs="Times New Roman"/>
+          <w:sz w:val="28"/>
+          <w:szCs w:val="28"/>
+        </w:rPr>
+        <w:t xml:space="preserve">, а методы для поиска в нем и его корень в классе </w:t>
+      </w:r>
+      <w:r>
+        <w:rPr>
+          <w:rFonts w:ascii="Times New Roman" w:hAnsi="Times New Roman" w:cs="Times New Roman"/>
+          <w:sz w:val="28"/>
+          <w:szCs w:val="28"/>
+          <w:lang w:val="en-US"/>
+        </w:rPr>
+        <w:t>QuadTree</w:t>
+      </w:r>
+      <w:r>
+        <w:rPr>
+          <w:rFonts w:ascii="Times New Roman" w:hAnsi="Times New Roman" w:cs="Times New Roman"/>
+          <w:sz w:val="28"/>
+          <w:szCs w:val="28"/>
+        </w:rPr>
+        <w:t>. Оно может в себе содержать как точки, так и полигоны с линиями.</w:t>
+      </w:r>
+    </w:p>
+    <w:p>
+      <w:pPr>
+        <w:pStyle w:val="a3"/>
+        <w:ind w:left="988"/>
+        <w:rPr>
+          <w:rFonts w:ascii="Times New Roman" w:hAnsi="Times New Roman" w:cs="Times New Roman"/>
+          <w:sz w:val="28"/>
+          <w:szCs w:val="28"/>
+        </w:rPr>
+      </w:pPr>
+    </w:p>
+    <w:p>
+      <w:pPr>
+        <w:pStyle w:val="a3"/>
+        <w:ind w:left="988"/>
+        <w:rPr>
+          <w:rFonts w:ascii="Times New Roman" w:hAnsi="Times New Roman" w:cs="Times New Roman"/>
+          <w:sz w:val="28"/>
+          <w:szCs w:val="28"/>
+          <w:lang w:val="en-US"/>
+        </w:rPr>
+      </w:pPr>
+      <w:r>
+        <w:rPr>
+          <w:rFonts w:ascii="Times New Roman" w:hAnsi="Times New Roman" w:cs="Times New Roman"/>
+          <w:sz w:val="28"/>
+          <w:szCs w:val="28"/>
+        </w:rPr>
+        <w:t>В квадродереве, у каждого узла может быть по 4 потомка, которые делят своего родителя на 4 равные части.</w:t>
+      </w:r>
+    </w:p>
+    <w:p>
+      <w:pPr>
+        <w:pStyle w:val="a3"/>
+        <w:ind w:left="988"/>
       </w:pPr>
     </w:p>
     <w:p>
@@ -3028,18 +3999,50 @@
           <w:szCs w:val="28"/>
         </w:rPr>
       </w:pPr>
-      <w:r>
+    </w:p>
+    <w:p>
+      <w:pPr>
+        <w:ind w:left="505"/>
+        <w:jc w:val="center"/>
         <w:rPr>
           <w:rFonts w:ascii="Times New Roman" w:hAnsi="Times New Roman" w:cs="Times New Roman"/>
           <w:b/>
           <w:sz w:val="28"/>
           <w:szCs w:val="28"/>
         </w:rPr>
+      </w:pPr>
+      <w:r>
+        <w:rPr>
+          <w:rFonts w:ascii="Times New Roman" w:hAnsi="Times New Roman" w:cs="Times New Roman"/>
+          <w:b/>
+          <w:sz w:val="28"/>
+          <w:szCs w:val="28"/>
+        </w:rPr>
         <w:t>Приложения</w:t>
       </w:r>
     </w:p>
     <w:p>
       <w:pPr>
+        <w:ind w:left="505"/>
+        <w:jc w:val="center"/>
+        <w:rPr>
+          <w:rFonts w:ascii="Times New Roman" w:hAnsi="Times New Roman" w:cs="Times New Roman"/>
+          <w:sz w:val="28"/>
+          <w:szCs w:val="28"/>
+        </w:rPr>
+      </w:pPr>
+      <w:r>
+        <w:rPr>
+          <w:rFonts w:ascii="Times New Roman" w:hAnsi="Times New Roman" w:cs="Times New Roman"/>
+          <w:sz w:val="28"/>
+          <w:szCs w:val="28"/>
+        </w:rPr>
+        <w:t>Классы представляющие гео данные.</w:t>
+      </w:r>
+    </w:p>
+    <w:p>
+      <w:pPr>
+        <w:jc w:val="center"/>
         <w:rPr>
           <w:lang w:val="en-US"/>
         </w:rPr>
@@ -3049,7 +4052,7 @@
           <w:lang w:val="en-US"/>
         </w:rPr>
         <w:pict>
-          <v:shape id="_x0000_i1049" type="#_x0000_t75" style="width:540pt;height:252.75pt">
+          <v:shape id="_x0000_i1027" type="#_x0000_t75" style="width:290.05pt;height:620.15pt;mso-left-percent:-10001;mso-top-percent:-10001;mso-position-horizontal:absolute;mso-position-horizontal-relative:char;mso-position-vertical:absolute;mso-position-vertical-relative:line;mso-left-percent:-10001;mso-top-percent:-10001">
             <v:imagedata r:id="rId12" o:title="MapClassesDiagram"/>
           </v:shape>
         </w:pict>
@@ -3077,18 +4080,88 @@
         <w:t>.</w:t>
       </w:r>
     </w:p>
+    <w:p/>
     <w:p>
       <w:pPr>
         <w:ind w:left="505"/>
+        <w:jc w:val="center"/>
+      </w:pPr>
+      <w:r>
+        <w:rPr>
+          <w:rFonts w:ascii="Times New Roman" w:hAnsi="Times New Roman" w:cs="Times New Roman"/>
+          <w:sz w:val="28"/>
+          <w:szCs w:val="28"/>
+        </w:rPr>
+        <w:lastRenderedPageBreak/>
+        <w:t>Процесс загрузки гео данных из файла.</w:t>
+      </w:r>
+    </w:p>
+    <w:p>
+      <w:pPr>
+        <w:jc w:val="center"/>
+      </w:pPr>
+      <w:r>
+        <w:rPr>
+          <w:rFonts w:ascii="Times New Roman" w:hAnsi="Times New Roman" w:cs="Times New Roman"/>
+          <w:noProof/>
+          <w:sz w:val="28"/>
+          <w:szCs w:val="28"/>
+          <w:lang w:eastAsia="ru-RU"/>
+        </w:rPr>
+        <w:pict>
+          <v:shape id="_x0000_i1038" type="#_x0000_t75" style="width:531.85pt;height:641.2pt">
+            <v:imagedata r:id="rId13" o:title="OsmLoadDiagram"/>
+          </v:shape>
+        </w:pict>
+      </w:r>
+    </w:p>
+    <w:p>
+      <w:pPr>
+        <w:pStyle w:val="a4"/>
+        <w:spacing w:after="120"/>
+        <w:jc w:val="center"/>
+        <w:rPr>
+          <w:sz w:val="22"/>
+        </w:rPr>
+      </w:pPr>
+      <w:r>
+        <w:rPr>
+          <w:sz w:val="22"/>
+        </w:rPr>
+        <w:t xml:space="preserve">Приложение </w:t>
+      </w:r>
+      <w:r>
+        <w:rPr>
+          <w:sz w:val="22"/>
+        </w:rPr>
+        <w:t>2</w:t>
+      </w:r>
+      <w:r>
+        <w:rPr>
+          <w:sz w:val="22"/>
+        </w:rPr>
+        <w:t>.</w:t>
+      </w:r>
+    </w:p>
+    <w:p>
+      <w:pPr>
+        <w:rPr>
+          <w:lang w:val="en-US"/>
+        </w:rPr>
+      </w:pPr>
+    </w:p>
+    <w:p>
+      <w:pPr>
+        <w:ind w:left="505"/>
         <w:rPr>
           <w:lang w:val="en-US"/>
         </w:rPr>
       </w:pPr>
     </w:p>
     <w:sectPr>
-      <w:footerReference w:type="default" r:id="rId13"/>
+      <w:footerReference w:type="default" r:id="rId14"/>
       <w:pgSz w:w="11906" w:h="16838"/>
-      <w:pgMar w:top="1440" w:right="1077" w:bottom="1134" w:left="1077" w:header="510" w:footer="227" w:gutter="0"/>
+      <w:pgMar w:top="851" w:right="1077" w:bottom="1134" w:left="1077" w:header="57" w:footer="11" w:gutter="0"/>
       <w:pgNumType w:start="0"/>
       <w:cols w:space="708"/>
       <w:titlePg/>
@@ -3166,7 +4239,7 @@
             <w:rFonts w:ascii="Times New Roman" w:hAnsi="Times New Roman" w:cs="Times New Roman"/>
             <w:noProof/>
           </w:rPr>
-          <w:t>6</w:t>
+          <w:t>8</w:t>
         </w:r>
         <w:r>
           <w:rPr>
@@ -3514,9 +4587,9 @@
   </w:abstractNum>
   <w:abstractNum w:abstractNumId="3" w15:restartNumberingAfterBreak="0">
     <w:nsid w:val="348630D1"/>
-    <w:multiLevelType w:val="hybridMultilevel"/>
-    <w:tmpl w:val="A1D4F2A6"/>
-    <w:lvl w:ilvl="0" w:tplc="0419000F">
+    <w:multiLevelType w:val="multilevel"/>
+    <w:tmpl w:val="F0F47510"/>
+    <w:lvl w:ilvl="0">
       <w:start w:val="1"/>
       <w:numFmt w:val="decimal"/>
       <w:lvlText w:val="%1."/>
@@ -3528,77 +4601,109 @@
         <w:rFonts w:hint="default"/>
       </w:rPr>
     </w:lvl>
-    <w:lvl w:ilvl="1" w:tplc="04190019" w:tentative="1">
-      <w:start w:val="1"/>
-      <w:numFmt w:val="lowerLetter"/>
-      <w:lvlText w:val="%2."/>
+    <w:lvl w:ilvl="1">
+      <w:start w:val="1"/>
+      <w:numFmt w:val="decimal"/>
+      <w:isLgl/>
+      <w:lvlText w:val="%1.%2"/>
       <w:lvlJc w:val="left"/>
       <w:pPr>
-        <w:ind w:left="1440" w:hanging="360"/>
-      </w:pPr>
-    </w:lvl>
-    <w:lvl w:ilvl="2" w:tplc="0419001B" w:tentative="1">
-      <w:start w:val="1"/>
-      <w:numFmt w:val="lowerRoman"/>
-      <w:lvlText w:val="%3."/>
-      <w:lvlJc w:val="right"/>
-      <w:pPr>
-        <w:ind w:left="2160" w:hanging="180"/>
-      </w:pPr>
-    </w:lvl>
-    <w:lvl w:ilvl="3" w:tplc="0419000F" w:tentative="1">
+        <w:ind w:left="988" w:hanging="420"/>
+      </w:pPr>
+      <w:rPr>
+        <w:rFonts w:hint="default"/>
+      </w:rPr>
+    </w:lvl>
+    <w:lvl w:ilvl="2">
       <w:start w:val="1"/>
       <w:numFmt w:val="decimal"/>
-      <w:lvlText w:val="%4."/>
+      <w:isLgl/>
+      <w:lvlText w:val="%1.%2.%3"/>
       <w:lvlJc w:val="left"/>
       <w:pPr>
-        <w:ind w:left="2880" w:hanging="360"/>
-      </w:pPr>
-    </w:lvl>
-    <w:lvl w:ilvl="4" w:tplc="04190019" w:tentative="1">
-      <w:start w:val="1"/>
-      <w:numFmt w:val="lowerLetter"/>
-      <w:lvlText w:val="%5."/>
+        <w:ind w:left="1800" w:hanging="720"/>
+      </w:pPr>
+      <w:rPr>
+        <w:rFonts w:hint="default"/>
+      </w:rPr>
+    </w:lvl>
+    <w:lvl w:ilvl="3">
+      <w:start w:val="1"/>
+      <w:numFmt w:val="decimal"/>
+      <w:isLgl/>
+      <w:lvlText w:val="%1.%2.%3.%4"/>
       <w:lvlJc w:val="left"/>
       <w:pPr>
-        <w:ind w:left="3600" w:hanging="360"/>
-      </w:pPr>
-    </w:lvl>
-    <w:lvl w:ilvl="5" w:tplc="0419001B" w:tentative="1">
-      <w:start w:val="1"/>
-      <w:numFmt w:val="lowerRoman"/>
-      <w:lvlText w:val="%6."/>
-      <w:lvlJc w:val="right"/>
-      <w:pPr>
-        <w:ind w:left="4320" w:hanging="180"/>
-      </w:pPr>
-    </w:lvl>
-    <w:lvl w:ilvl="6" w:tplc="0419000F" w:tentative="1">
+        <w:ind w:left="2520" w:hanging="1080"/>
+      </w:pPr>
+      <w:rPr>
+        <w:rFonts w:hint="default"/>
+      </w:rPr>
+    </w:lvl>
+    <w:lvl w:ilvl="4">
       <w:start w:val="1"/>
       <w:numFmt w:val="decimal"/>
-      <w:lvlText w:val="%7."/>
+      <w:isLgl/>
+      <w:lvlText w:val="%1.%2.%3.%4.%5"/>
       <w:lvlJc w:val="left"/>
       <w:pPr>
-        <w:ind w:left="5040" w:hanging="360"/>
-      </w:pPr>
-    </w:lvl>
-    <w:lvl w:ilvl="7" w:tplc="04190019" w:tentative="1">
-      <w:start w:val="1"/>
-      <w:numFmt w:val="lowerLetter"/>
-      <w:lvlText w:val="%8."/>
+        <w:ind w:left="2880" w:hanging="1080"/>
+      </w:pPr>
+      <w:rPr>
+        <w:rFonts w:hint="default"/>
+      </w:rPr>
+    </w:lvl>
+    <w:lvl w:ilvl="5">
+      <w:start w:val="1"/>
+      <w:numFmt w:val="decimal"/>
+      <w:isLgl/>
+      <w:lvlText w:val="%1.%2.%3.%4.%5.%6"/>
       <w:lvlJc w:val="left"/>
       <w:pPr>
-        <w:ind w:left="5760" w:hanging="360"/>
-      </w:pPr>
-    </w:lvl>
-    <w:lvl w:ilvl="8" w:tplc="0419001B" w:tentative="1">
-      <w:start w:val="1"/>
-      <w:numFmt w:val="lowerRoman"/>
-      <w:lvlText w:val="%9."/>
-      <w:lvlJc w:val="right"/>
-      <w:pPr>
-        <w:ind w:left="6480" w:hanging="180"/>
-      </w:pPr>
+        <w:ind w:left="3600" w:hanging="1440"/>
+      </w:pPr>
+      <w:rPr>
+        <w:rFonts w:hint="default"/>
+      </w:rPr>
+    </w:lvl>
+    <w:lvl w:ilvl="6">
+      <w:start w:val="1"/>
+      <w:numFmt w:val="decimal"/>
+      <w:isLgl/>
+      <w:lvlText w:val="%1.%2.%3.%4.%5.%6.%7"/>
+      <w:lvlJc w:val="left"/>
+      <w:pPr>
+        <w:ind w:left="3960" w:hanging="1440"/>
+      </w:pPr>
+      <w:rPr>
+        <w:rFonts w:hint="default"/>
+      </w:rPr>
+    </w:lvl>
+    <w:lvl w:ilvl="7">
+      <w:start w:val="1"/>
+      <w:numFmt w:val="decimal"/>
+      <w:isLgl/>
+      <w:lvlText w:val="%1.%2.%3.%4.%5.%6.%7.%8"/>
+      <w:lvlJc w:val="left"/>
+      <w:pPr>
+        <w:ind w:left="4680" w:hanging="1800"/>
+      </w:pPr>
+      <w:rPr>
+        <w:rFonts w:hint="default"/>
+      </w:rPr>
+    </w:lvl>
+    <w:lvl w:ilvl="8">
+      <w:start w:val="1"/>
+      <w:numFmt w:val="decimal"/>
+      <w:isLgl/>
+      <w:lvlText w:val="%1.%2.%3.%4.%5.%6.%7.%8.%9"/>
+      <w:lvlJc w:val="left"/>
+      <w:pPr>
+        <w:ind w:left="5400" w:hanging="2160"/>
+      </w:pPr>
+      <w:rPr>
+        <w:rFonts w:hint="default"/>
+      </w:rPr>
     </w:lvl>
   </w:abstractNum>
   <w:abstractNum w:abstractNumId="4" w15:restartNumberingAfterBreak="0">
@@ -4730,7 +5835,7 @@
 </file>
 
 <file path=customXml/itemProps1.xml><?xml version="1.0" encoding="utf-8"?>
-<ds:datastoreItem xmlns:ds="http://schemas.openxmlformats.org/officeDocument/2006/customXml" ds:itemID="{1F01C8AD-C8C2-4EC0-9254-4E77E5A875CF}">
+<ds:datastoreItem xmlns:ds="http://schemas.openxmlformats.org/officeDocument/2006/customXml" ds:itemID="{373791F1-9459-4F90-922F-010F1E715BCD}">
   <ds:schemaRefs>
     <ds:schemaRef ds:uri="http://schemas.openxmlformats.org/officeDocument/2006/bibliography"/>
   </ds:schemaRefs>

</xml_diff>